<commit_message>
correction of technical specifications
</commit_message>
<xml_diff>
--- a/Documents/Техническое Задание.docx
+++ b/Documents/Техническое Задание.docx
@@ -14,6 +14,8 @@
       <w:bookmarkStart w:id="0" w:name="_Hlk67398480"/>
       <w:bookmarkStart w:id="1" w:name="_Toc526108654"/>
       <w:bookmarkStart w:id="2" w:name="_Toc526107363"/>
+      <w:bookmarkStart w:id="3" w:name="_GoBack"/>
+      <w:bookmarkEnd w:id="3"/>
       <w:r>
         <w:rPr>
           <w:szCs w:val="28"/>
@@ -370,23 +372,15 @@
           <w:iCs/>
           <w:szCs w:val="28"/>
         </w:rPr>
-        <w:t>Проскуряков Е.Д.</w:t>
-      </w:r>
-    </w:p>
-    <w:p>
-      <w:pPr>
-        <w:ind w:left="707"/>
+        <w:t>Проскуряков Е.</w:t>
+      </w:r>
+      <w:r>
         <w:rPr>
           <w:i/>
           <w:iCs/>
           <w:szCs w:val="28"/>
         </w:rPr>
-      </w:pPr>
-      <w:r>
-        <w:rPr>
-          <w:szCs w:val="28"/>
-        </w:rPr>
-        <w:t xml:space="preserve">______________ </w:t>
+        <w:t xml:space="preserve"> </w:t>
       </w:r>
       <w:r>
         <w:rPr>
@@ -394,7 +388,7 @@
           <w:iCs/>
           <w:szCs w:val="28"/>
         </w:rPr>
-        <w:t>Каширин Д.С.</w:t>
+        <w:t>Д.</w:t>
       </w:r>
     </w:p>
     <w:p>
@@ -418,7 +412,63 @@
           <w:iCs/>
           <w:szCs w:val="28"/>
         </w:rPr>
-        <w:t>Кузнецов А.Д.</w:t>
+        <w:t>Каширин Д.</w:t>
+      </w:r>
+      <w:r>
+        <w:rPr>
+          <w:i/>
+          <w:iCs/>
+          <w:szCs w:val="28"/>
+        </w:rPr>
+        <w:t xml:space="preserve"> </w:t>
+      </w:r>
+      <w:r>
+        <w:rPr>
+          <w:i/>
+          <w:iCs/>
+          <w:szCs w:val="28"/>
+        </w:rPr>
+        <w:t>С.</w:t>
+      </w:r>
+    </w:p>
+    <w:p>
+      <w:pPr>
+        <w:ind w:left="707"/>
+        <w:rPr>
+          <w:i/>
+          <w:iCs/>
+          <w:szCs w:val="28"/>
+        </w:rPr>
+      </w:pPr>
+      <w:r>
+        <w:rPr>
+          <w:szCs w:val="28"/>
+        </w:rPr>
+        <w:t xml:space="preserve">______________ </w:t>
+      </w:r>
+      <w:r>
+        <w:rPr>
+          <w:i/>
+          <w:iCs/>
+          <w:szCs w:val="28"/>
+        </w:rPr>
+        <w:t>Кузнецов А.</w:t>
+      </w:r>
+      <w:r>
+        <w:rPr>
+          <w:i/>
+          <w:iCs/>
+          <w:szCs w:val="28"/>
+        </w:rPr>
+        <w:t xml:space="preserve"> </w:t>
+      </w:r>
+      <w:r>
+        <w:rPr>
+          <w:i/>
+          <w:iCs/>
+          <w:szCs w:val="28"/>
+        </w:rPr>
+        <w:t>Д.</w:t>
       </w:r>
     </w:p>
     <w:p>
@@ -465,16 +515,30 @@
           <w:i/>
           <w:szCs w:val="28"/>
         </w:rPr>
-        <w:t xml:space="preserve"> В.С.</w:t>
-      </w:r>
-    </w:p>
-    <w:p>
-      <w:pPr>
-        <w:spacing w:before="240" w:after="120"/>
+        <w:t xml:space="preserve"> В.</w:t>
+      </w:r>
+      <w:r>
         <w:rPr>
           <w:i/>
           <w:szCs w:val="28"/>
         </w:rPr>
+        <w:t xml:space="preserve"> </w:t>
+      </w:r>
+      <w:r>
+        <w:rPr>
+          <w:i/>
+          <w:szCs w:val="28"/>
+        </w:rPr>
+        <w:t>С.</w:t>
+      </w:r>
+    </w:p>
+    <w:p>
+      <w:pPr>
+        <w:spacing w:before="240" w:after="120"/>
+        <w:rPr>
+          <w:i/>
+          <w:szCs w:val="28"/>
+        </w:rPr>
       </w:pPr>
     </w:p>
     <w:p>
@@ -539,15 +603,15 @@
       <w:pPr>
         <w:pStyle w:val="af6"/>
       </w:pPr>
-      <w:bookmarkStart w:id="3" w:name="_Toc526187553"/>
+      <w:bookmarkStart w:id="4" w:name="_Toc526187553"/>
       <w:r>
         <w:lastRenderedPageBreak/>
         <w:t>Содержание</w:t>
       </w:r>
       <w:bookmarkEnd w:id="1"/>
-      <w:bookmarkEnd w:id="3"/>
-    </w:p>
-    <w:bookmarkStart w:id="4" w:name="_Toc526108655"/>
+      <w:bookmarkEnd w:id="4"/>
+    </w:p>
+    <w:bookmarkStart w:id="5" w:name="_Toc526108655"/>
     <w:p>
       <w:pPr>
         <w:pStyle w:val="12"/>
@@ -567,7 +631,7 @@
       <w:r>
         <w:fldChar w:fldCharType="separate"/>
       </w:r>
-      <w:hyperlink w:anchor="_Toc67483026" w:history="1">
+      <w:hyperlink w:anchor="_Toc68803838" w:history="1">
         <w:r>
           <w:rPr>
             <w:rStyle w:val="af4"/>
@@ -603,7 +667,7 @@
             <w:noProof/>
             <w:webHidden/>
           </w:rPr>
-          <w:instrText xml:space="preserve"> PAGEREF _Toc67483026 \h </w:instrText>
+          <w:instrText xml:space="preserve"> PAGEREF _Toc68803838 \h </w:instrText>
         </w:r>
         <w:r>
           <w:rPr>
@@ -644,7 +708,7 @@
           <w:lang w:eastAsia="ru-RU"/>
         </w:rPr>
       </w:pPr>
-      <w:hyperlink w:anchor="_Toc67483027" w:history="1">
+      <w:hyperlink w:anchor="_Toc68803839" w:history="1">
         <w:r>
           <w:rPr>
             <w:rStyle w:val="af4"/>
@@ -687,7 +751,7 @@
             <w:noProof/>
             <w:webHidden/>
           </w:rPr>
-          <w:instrText xml:space="preserve"> PAGEREF _Toc67483027 \h </w:instrText>
+          <w:instrText xml:space="preserve"> PAGEREF _Toc68803839 \h </w:instrText>
         </w:r>
         <w:r>
           <w:rPr>
@@ -728,7 +792,7 @@
           <w:lang w:eastAsia="ru-RU"/>
         </w:rPr>
       </w:pPr>
-      <w:hyperlink w:anchor="_Toc67483028" w:history="1">
+      <w:hyperlink w:anchor="_Toc68803840" w:history="1">
         <w:r>
           <w:rPr>
             <w:rStyle w:val="af4"/>
@@ -755,7 +819,7 @@
             <w:noProof/>
             <w:webHidden/>
           </w:rPr>
-          <w:instrText xml:space="preserve"> PAGEREF _Toc67483028 \h </w:instrText>
+          <w:instrText xml:space="preserve"> PAGEREF _Toc68803840 \h </w:instrText>
         </w:r>
         <w:r>
           <w:rPr>
@@ -796,7 +860,7 @@
           <w:lang w:eastAsia="ru-RU"/>
         </w:rPr>
       </w:pPr>
-      <w:hyperlink w:anchor="_Toc67483029" w:history="1">
+      <w:hyperlink w:anchor="_Toc68803841" w:history="1">
         <w:r>
           <w:rPr>
             <w:rStyle w:val="af4"/>
@@ -823,7 +887,7 @@
             <w:noProof/>
             <w:webHidden/>
           </w:rPr>
-          <w:instrText xml:space="preserve"> PAGEREF _Toc67483029 \h </w:instrText>
+          <w:instrText xml:space="preserve"> PAGEREF _Toc68803841 \h </w:instrText>
         </w:r>
         <w:r>
           <w:rPr>
@@ -864,7 +928,7 @@
           <w:lang w:eastAsia="ru-RU"/>
         </w:rPr>
       </w:pPr>
-      <w:hyperlink w:anchor="_Toc67483030" w:history="1">
+      <w:hyperlink w:anchor="_Toc68803842" w:history="1">
         <w:r>
           <w:rPr>
             <w:rStyle w:val="af4"/>
@@ -891,7 +955,7 @@
             <w:noProof/>
             <w:webHidden/>
           </w:rPr>
-          <w:instrText xml:space="preserve"> PAGEREF _Toc67483030 \h </w:instrText>
+          <w:instrText xml:space="preserve"> PAGEREF _Toc68803842 \h </w:instrText>
         </w:r>
         <w:r>
           <w:rPr>
@@ -932,7 +996,7 @@
           <w:lang w:eastAsia="ru-RU"/>
         </w:rPr>
       </w:pPr>
-      <w:hyperlink w:anchor="_Toc67483031" w:history="1">
+      <w:hyperlink w:anchor="_Toc68803843" w:history="1">
         <w:r>
           <w:rPr>
             <w:rStyle w:val="af4"/>
@@ -959,7 +1023,7 @@
             <w:noProof/>
             <w:webHidden/>
           </w:rPr>
-          <w:instrText xml:space="preserve"> PAGEREF _Toc67483031 \h </w:instrText>
+          <w:instrText xml:space="preserve"> PAGEREF _Toc68803843 \h </w:instrText>
         </w:r>
         <w:r>
           <w:rPr>
@@ -1000,7 +1064,7 @@
           <w:lang w:eastAsia="ru-RU"/>
         </w:rPr>
       </w:pPr>
-      <w:hyperlink w:anchor="_Toc67483032" w:history="1">
+      <w:hyperlink w:anchor="_Toc68803844" w:history="1">
         <w:r>
           <w:rPr>
             <w:rStyle w:val="af4"/>
@@ -1027,7 +1091,7 @@
             <w:noProof/>
             <w:webHidden/>
           </w:rPr>
-          <w:instrText xml:space="preserve"> PAGEREF _Toc67483032 \h </w:instrText>
+          <w:instrText xml:space="preserve"> PAGEREF _Toc68803844 \h </w:instrText>
         </w:r>
         <w:r>
           <w:rPr>
@@ -1068,13 +1132,13 @@
           <w:lang w:eastAsia="ru-RU"/>
         </w:rPr>
       </w:pPr>
-      <w:hyperlink w:anchor="_Toc67483033" w:history="1">
+      <w:hyperlink w:anchor="_Toc68803845" w:history="1">
         <w:r>
           <w:rPr>
             <w:rStyle w:val="af4"/>
             <w:noProof/>
           </w:rPr>
-          <w:t>3 Назначение и цели создания сайта</w:t>
+          <w:t>3 Назначение и цель создания сайта</w:t>
         </w:r>
         <w:r>
           <w:rPr>
@@ -1095,7 +1159,7 @@
             <w:noProof/>
             <w:webHidden/>
           </w:rPr>
-          <w:instrText xml:space="preserve"> PAGEREF _Toc67483033 \h </w:instrText>
+          <w:instrText xml:space="preserve"> PAGEREF _Toc68803845 \h </w:instrText>
         </w:r>
         <w:r>
           <w:rPr>
@@ -1115,7 +1179,7 @@
             <w:noProof/>
             <w:webHidden/>
           </w:rPr>
-          <w:t>7</w:t>
+          <w:t>8</w:t>
         </w:r>
         <w:r>
           <w:rPr>
@@ -1136,13 +1200,13 @@
           <w:lang w:eastAsia="ru-RU"/>
         </w:rPr>
       </w:pPr>
-      <w:hyperlink w:anchor="_Toc67483034" w:history="1">
+      <w:hyperlink w:anchor="_Toc68803846" w:history="1">
         <w:r>
           <w:rPr>
             <w:rStyle w:val="af4"/>
             <w:noProof/>
           </w:rPr>
-          <w:t>3.1 Цели создания сайта</w:t>
+          <w:t>3.1 Цель создания сайта</w:t>
         </w:r>
         <w:r>
           <w:rPr>
@@ -1163,7 +1227,7 @@
             <w:noProof/>
             <w:webHidden/>
           </w:rPr>
-          <w:instrText xml:space="preserve"> PAGEREF _Toc67483034 \h </w:instrText>
+          <w:instrText xml:space="preserve"> PAGEREF _Toc68803846 \h </w:instrText>
         </w:r>
         <w:r>
           <w:rPr>
@@ -1183,7 +1247,7 @@
             <w:noProof/>
             <w:webHidden/>
           </w:rPr>
-          <w:t>7</w:t>
+          <w:t>8</w:t>
         </w:r>
         <w:r>
           <w:rPr>
@@ -1204,7 +1268,7 @@
           <w:lang w:eastAsia="ru-RU"/>
         </w:rPr>
       </w:pPr>
-      <w:hyperlink w:anchor="_Toc67483035" w:history="1">
+      <w:hyperlink w:anchor="_Toc68803847" w:history="1">
         <w:r>
           <w:rPr>
             <w:rStyle w:val="af4"/>
@@ -1231,7 +1295,7 @@
             <w:noProof/>
             <w:webHidden/>
           </w:rPr>
-          <w:instrText xml:space="preserve"> PAGEREF _Toc67483035 \h </w:instrText>
+          <w:instrText xml:space="preserve"> PAGEREF _Toc68803847 \h </w:instrText>
         </w:r>
         <w:r>
           <w:rPr>
@@ -1272,7 +1336,7 @@
           <w:lang w:eastAsia="ru-RU"/>
         </w:rPr>
       </w:pPr>
-      <w:hyperlink w:anchor="_Toc67483036" w:history="1">
+      <w:hyperlink w:anchor="_Toc68803848" w:history="1">
         <w:r>
           <w:rPr>
             <w:rStyle w:val="af4"/>
@@ -1299,7 +1363,7 @@
             <w:noProof/>
             <w:webHidden/>
           </w:rPr>
-          <w:instrText xml:space="preserve"> PAGEREF _Toc67483036 \h </w:instrText>
+          <w:instrText xml:space="preserve"> PAGEREF _Toc68803848 \h </w:instrText>
         </w:r>
         <w:r>
           <w:rPr>
@@ -1340,7 +1404,7 @@
           <w:lang w:eastAsia="ru-RU"/>
         </w:rPr>
       </w:pPr>
-      <w:hyperlink w:anchor="_Toc67483037" w:history="1">
+      <w:hyperlink w:anchor="_Toc68803849" w:history="1">
         <w:r>
           <w:rPr>
             <w:rStyle w:val="af4"/>
@@ -1367,7 +1431,7 @@
             <w:noProof/>
             <w:webHidden/>
           </w:rPr>
-          <w:instrText xml:space="preserve"> PAGEREF _Toc67483037 \h </w:instrText>
+          <w:instrText xml:space="preserve"> PAGEREF _Toc68803849 \h </w:instrText>
         </w:r>
         <w:r>
           <w:rPr>
@@ -1408,7 +1472,7 @@
           <w:lang w:eastAsia="ru-RU"/>
         </w:rPr>
       </w:pPr>
-      <w:hyperlink w:anchor="_Toc67483038" w:history="1">
+      <w:hyperlink w:anchor="_Toc68803850" w:history="1">
         <w:r>
           <w:rPr>
             <w:rStyle w:val="af4"/>
@@ -1435,7 +1499,7 @@
             <w:noProof/>
             <w:webHidden/>
           </w:rPr>
-          <w:instrText xml:space="preserve"> PAGEREF _Toc67483038 \h </w:instrText>
+          <w:instrText xml:space="preserve"> PAGEREF _Toc68803850 \h </w:instrText>
         </w:r>
         <w:r>
           <w:rPr>
@@ -1455,7 +1519,7 @@
             <w:noProof/>
             <w:webHidden/>
           </w:rPr>
-          <w:t>9</w:t>
+          <w:t>10</w:t>
         </w:r>
         <w:r>
           <w:rPr>
@@ -1476,7 +1540,7 @@
           <w:lang w:eastAsia="ru-RU"/>
         </w:rPr>
       </w:pPr>
-      <w:hyperlink w:anchor="_Toc67483039" w:history="1">
+      <w:hyperlink w:anchor="_Toc68803851" w:history="1">
         <w:r>
           <w:rPr>
             <w:rStyle w:val="af4"/>
@@ -1503,7 +1567,7 @@
             <w:noProof/>
             <w:webHidden/>
           </w:rPr>
-          <w:instrText xml:space="preserve"> PAGEREF _Toc67483039 \h </w:instrText>
+          <w:instrText xml:space="preserve"> PAGEREF _Toc68803851 \h </w:instrText>
         </w:r>
         <w:r>
           <w:rPr>
@@ -1544,7 +1608,7 @@
           <w:lang w:eastAsia="ru-RU"/>
         </w:rPr>
       </w:pPr>
-      <w:hyperlink w:anchor="_Toc67483040" w:history="1">
+      <w:hyperlink w:anchor="_Toc68803852" w:history="1">
         <w:r>
           <w:rPr>
             <w:rStyle w:val="af4"/>
@@ -1571,7 +1635,7 @@
             <w:noProof/>
             <w:webHidden/>
           </w:rPr>
-          <w:instrText xml:space="preserve"> PAGEREF _Toc67483040 \h </w:instrText>
+          <w:instrText xml:space="preserve"> PAGEREF _Toc68803852 \h </w:instrText>
         </w:r>
         <w:r>
           <w:rPr>
@@ -1612,7 +1676,7 @@
           <w:lang w:eastAsia="ru-RU"/>
         </w:rPr>
       </w:pPr>
-      <w:hyperlink w:anchor="_Toc67483041" w:history="1">
+      <w:hyperlink w:anchor="_Toc68803853" w:history="1">
         <w:r>
           <w:rPr>
             <w:rStyle w:val="af4"/>
@@ -1639,7 +1703,7 @@
             <w:noProof/>
             <w:webHidden/>
           </w:rPr>
-          <w:instrText xml:space="preserve"> PAGEREF _Toc67483041 \h </w:instrText>
+          <w:instrText xml:space="preserve"> PAGEREF _Toc68803853 \h </w:instrText>
         </w:r>
         <w:r>
           <w:rPr>
@@ -1659,7 +1723,7 @@
             <w:noProof/>
             <w:webHidden/>
           </w:rPr>
-          <w:t>10</w:t>
+          <w:t>11</w:t>
         </w:r>
         <w:r>
           <w:rPr>
@@ -1680,7 +1744,7 @@
           <w:lang w:eastAsia="ru-RU"/>
         </w:rPr>
       </w:pPr>
-      <w:hyperlink w:anchor="_Toc67483042" w:history="1">
+      <w:hyperlink w:anchor="_Toc68803854" w:history="1">
         <w:r>
           <w:rPr>
             <w:rStyle w:val="af4"/>
@@ -1707,7 +1771,7 @@
             <w:noProof/>
             <w:webHidden/>
           </w:rPr>
-          <w:instrText xml:space="preserve"> PAGEREF _Toc67483042 \h </w:instrText>
+          <w:instrText xml:space="preserve"> PAGEREF _Toc68803854 \h </w:instrText>
         </w:r>
         <w:r>
           <w:rPr>
@@ -1727,7 +1791,7 @@
             <w:noProof/>
             <w:webHidden/>
           </w:rPr>
-          <w:t>10</w:t>
+          <w:t>11</w:t>
         </w:r>
         <w:r>
           <w:rPr>
@@ -1748,7 +1812,7 @@
           <w:lang w:eastAsia="ru-RU"/>
         </w:rPr>
       </w:pPr>
-      <w:hyperlink w:anchor="_Toc67483043" w:history="1">
+      <w:hyperlink w:anchor="_Toc68803855" w:history="1">
         <w:r>
           <w:rPr>
             <w:rStyle w:val="af4"/>
@@ -1775,7 +1839,7 @@
             <w:noProof/>
             <w:webHidden/>
           </w:rPr>
-          <w:instrText xml:space="preserve"> PAGEREF _Toc67483043 \h </w:instrText>
+          <w:instrText xml:space="preserve"> PAGEREF _Toc68803855 \h </w:instrText>
         </w:r>
         <w:r>
           <w:rPr>
@@ -1816,7 +1880,7 @@
           <w:lang w:eastAsia="ru-RU"/>
         </w:rPr>
       </w:pPr>
-      <w:hyperlink w:anchor="_Toc67483044" w:history="1">
+      <w:hyperlink w:anchor="_Toc68803856" w:history="1">
         <w:r>
           <w:rPr>
             <w:rStyle w:val="af4"/>
@@ -1843,7 +1907,7 @@
             <w:noProof/>
             <w:webHidden/>
           </w:rPr>
-          <w:instrText xml:space="preserve"> PAGEREF _Toc67483044 \h </w:instrText>
+          <w:instrText xml:space="preserve"> PAGEREF _Toc68803856 \h </w:instrText>
         </w:r>
         <w:r>
           <w:rPr>
@@ -1884,7 +1948,7 @@
           <w:lang w:eastAsia="ru-RU"/>
         </w:rPr>
       </w:pPr>
-      <w:hyperlink w:anchor="_Toc67483045" w:history="1">
+      <w:hyperlink w:anchor="_Toc68803857" w:history="1">
         <w:r>
           <w:rPr>
             <w:rStyle w:val="af4"/>
@@ -1911,7 +1975,7 @@
             <w:noProof/>
             <w:webHidden/>
           </w:rPr>
-          <w:instrText xml:space="preserve"> PAGEREF _Toc67483045 \h </w:instrText>
+          <w:instrText xml:space="preserve"> PAGEREF _Toc68803857 \h </w:instrText>
         </w:r>
         <w:r>
           <w:rPr>
@@ -1952,7 +2016,7 @@
           <w:lang w:eastAsia="ru-RU"/>
         </w:rPr>
       </w:pPr>
-      <w:hyperlink w:anchor="_Toc67483046" w:history="1">
+      <w:hyperlink w:anchor="_Toc68803858" w:history="1">
         <w:r>
           <w:rPr>
             <w:rStyle w:val="af4"/>
@@ -1979,7 +2043,7 @@
             <w:noProof/>
             <w:webHidden/>
           </w:rPr>
-          <w:instrText xml:space="preserve"> PAGEREF _Toc67483046 \h </w:instrText>
+          <w:instrText xml:space="preserve"> PAGEREF _Toc68803858 \h </w:instrText>
         </w:r>
         <w:r>
           <w:rPr>
@@ -2020,7 +2084,7 @@
           <w:lang w:eastAsia="ru-RU"/>
         </w:rPr>
       </w:pPr>
-      <w:hyperlink w:anchor="_Toc67483047" w:history="1">
+      <w:hyperlink w:anchor="_Toc68803859" w:history="1">
         <w:r>
           <w:rPr>
             <w:rStyle w:val="af4"/>
@@ -2047,7 +2111,7 @@
             <w:noProof/>
             <w:webHidden/>
           </w:rPr>
-          <w:instrText xml:space="preserve"> PAGEREF _Toc67483047 \h </w:instrText>
+          <w:instrText xml:space="preserve"> PAGEREF _Toc68803859 \h </w:instrText>
         </w:r>
         <w:r>
           <w:rPr>
@@ -2088,7 +2152,7 @@
           <w:lang w:eastAsia="ru-RU"/>
         </w:rPr>
       </w:pPr>
-      <w:hyperlink w:anchor="_Toc67483048" w:history="1">
+      <w:hyperlink w:anchor="_Toc68803860" w:history="1">
         <w:r>
           <w:rPr>
             <w:rStyle w:val="af4"/>
@@ -2115,7 +2179,7 @@
             <w:noProof/>
             <w:webHidden/>
           </w:rPr>
-          <w:instrText xml:space="preserve"> PAGEREF _Toc67483048 \h </w:instrText>
+          <w:instrText xml:space="preserve"> PAGEREF _Toc68803860 \h </w:instrText>
         </w:r>
         <w:r>
           <w:rPr>
@@ -2135,7 +2199,7 @@
             <w:noProof/>
             <w:webHidden/>
           </w:rPr>
-          <w:t>11</w:t>
+          <w:t>12</w:t>
         </w:r>
         <w:r>
           <w:rPr>
@@ -2156,7 +2220,7 @@
           <w:lang w:eastAsia="ru-RU"/>
         </w:rPr>
       </w:pPr>
-      <w:hyperlink w:anchor="_Toc67483049" w:history="1">
+      <w:hyperlink w:anchor="_Toc68803861" w:history="1">
         <w:r>
           <w:rPr>
             <w:rStyle w:val="af4"/>
@@ -2183,7 +2247,7 @@
             <w:noProof/>
             <w:webHidden/>
           </w:rPr>
-          <w:instrText xml:space="preserve"> PAGEREF _Toc67483049 \h </w:instrText>
+          <w:instrText xml:space="preserve"> PAGEREF _Toc68803861 \h </w:instrText>
         </w:r>
         <w:r>
           <w:rPr>
@@ -2224,7 +2288,7 @@
           <w:lang w:eastAsia="ru-RU"/>
         </w:rPr>
       </w:pPr>
-      <w:hyperlink w:anchor="_Toc67483050" w:history="1">
+      <w:hyperlink w:anchor="_Toc68803862" w:history="1">
         <w:r>
           <w:rPr>
             <w:rStyle w:val="af4"/>
@@ -2251,7 +2315,7 @@
             <w:noProof/>
             <w:webHidden/>
           </w:rPr>
-          <w:instrText xml:space="preserve"> PAGEREF _Toc67483050 \h </w:instrText>
+          <w:instrText xml:space="preserve"> PAGEREF _Toc68803862 \h </w:instrText>
         </w:r>
         <w:r>
           <w:rPr>
@@ -2292,7 +2356,7 @@
           <w:lang w:eastAsia="ru-RU"/>
         </w:rPr>
       </w:pPr>
-      <w:hyperlink w:anchor="_Toc67483051" w:history="1">
+      <w:hyperlink w:anchor="_Toc68803863" w:history="1">
         <w:r>
           <w:rPr>
             <w:rStyle w:val="af4"/>
@@ -2319,7 +2383,7 @@
             <w:noProof/>
             <w:webHidden/>
           </w:rPr>
-          <w:instrText xml:space="preserve"> PAGEREF _Toc67483051 \h </w:instrText>
+          <w:instrText xml:space="preserve"> PAGEREF _Toc68803863 \h </w:instrText>
         </w:r>
         <w:r>
           <w:rPr>
@@ -2360,7 +2424,7 @@
           <w:lang w:eastAsia="ru-RU"/>
         </w:rPr>
       </w:pPr>
-      <w:hyperlink w:anchor="_Toc67483052" w:history="1">
+      <w:hyperlink w:anchor="_Toc68803864" w:history="1">
         <w:r>
           <w:rPr>
             <w:rStyle w:val="af4"/>
@@ -2387,7 +2451,7 @@
             <w:noProof/>
             <w:webHidden/>
           </w:rPr>
-          <w:instrText xml:space="preserve"> PAGEREF _Toc67483052 \h </w:instrText>
+          <w:instrText xml:space="preserve"> PAGEREF _Toc68803864 \h </w:instrText>
         </w:r>
         <w:r>
           <w:rPr>
@@ -2407,7 +2471,7 @@
             <w:noProof/>
             <w:webHidden/>
           </w:rPr>
-          <w:t>14</w:t>
+          <w:t>15</w:t>
         </w:r>
         <w:r>
           <w:rPr>
@@ -2456,14 +2520,14 @@
       <w:r>
         <w:br w:type="page"/>
       </w:r>
-      <w:bookmarkStart w:id="5" w:name="_Toc67483026"/>
+      <w:bookmarkStart w:id="6" w:name="_Toc68803838"/>
       <w:bookmarkEnd w:id="2"/>
-      <w:bookmarkEnd w:id="4"/>
+      <w:bookmarkEnd w:id="5"/>
       <w:r>
         <w:lastRenderedPageBreak/>
         <w:t>Термины и сокращения</w:t>
       </w:r>
-      <w:bookmarkEnd w:id="5"/>
+      <w:bookmarkEnd w:id="6"/>
     </w:p>
     <w:p>
       <w:pPr>
@@ -2800,12 +2864,28 @@
     </w:p>
     <w:p>
       <w:pPr>
+        <w:spacing w:after="160" w:line="259" w:lineRule="auto"/>
+        <w:ind w:firstLine="0"/>
+        <w:jc w:val="left"/>
+        <w:rPr>
+          <w:highlight w:val="white"/>
+        </w:rPr>
+      </w:pPr>
+      <w:r>
+        <w:rPr>
+          <w:highlight w:val="white"/>
+        </w:rPr>
+        <w:br w:type="page"/>
+      </w:r>
+    </w:p>
+    <w:p>
+      <w:pPr>
         <w:pStyle w:val="a2"/>
         <w:rPr>
           <w:lang w:eastAsia="ru-RU"/>
         </w:rPr>
       </w:pPr>
-      <w:bookmarkStart w:id="6" w:name="_Toc67483027"/>
+      <w:bookmarkStart w:id="7" w:name="_Toc68803839"/>
       <w:r>
         <w:lastRenderedPageBreak/>
         <w:t>Общие</w:t>
@@ -2816,17 +2896,17 @@
         </w:rPr>
         <w:t xml:space="preserve"> положения</w:t>
       </w:r>
-      <w:bookmarkEnd w:id="6"/>
+      <w:bookmarkEnd w:id="7"/>
     </w:p>
     <w:p>
       <w:pPr>
         <w:pStyle w:val="a3"/>
       </w:pPr>
-      <w:bookmarkStart w:id="7" w:name="_Toc67483028"/>
+      <w:bookmarkStart w:id="8" w:name="_Toc68803840"/>
       <w:r>
         <w:t>Название сайта</w:t>
       </w:r>
-      <w:bookmarkEnd w:id="7"/>
+      <w:bookmarkEnd w:id="8"/>
     </w:p>
     <w:p>
       <w:pPr>
@@ -2891,14 +2971,12 @@
         </w:rPr>
         <w:t>«</w:t>
       </w:r>
-      <w:proofErr w:type="spellStart"/>
       <w:r>
         <w:rPr>
           <w:lang w:val="en-US" w:eastAsia="ru-RU"/>
         </w:rPr>
         <w:t>TextMe</w:t>
       </w:r>
-      <w:proofErr w:type="spellEnd"/>
       <w:r>
         <w:rPr>
           <w:lang w:eastAsia="ru-RU"/>
@@ -2916,7 +2994,7 @@
       <w:pPr>
         <w:pStyle w:val="a3"/>
       </w:pPr>
-      <w:bookmarkStart w:id="8" w:name="_Toc67483029"/>
+      <w:bookmarkStart w:id="9" w:name="_Toc68803841"/>
       <w:r>
         <w:t xml:space="preserve">Наименование объединений </w:t>
       </w:r>
@@ -2926,7 +3004,7 @@
       <w:r>
         <w:t xml:space="preserve"> и заказчика</w:t>
       </w:r>
-      <w:bookmarkEnd w:id="8"/>
+      <w:bookmarkEnd w:id="9"/>
     </w:p>
     <w:p>
       <w:r>
@@ -2981,11 +3059,11 @@
       <w:pPr>
         <w:pStyle w:val="a3"/>
       </w:pPr>
-      <w:bookmarkStart w:id="9" w:name="_Toc67483030"/>
+      <w:bookmarkStart w:id="10" w:name="_Toc68803842"/>
       <w:r>
         <w:t>Перечень документов, на основании которых создается сайт</w:t>
       </w:r>
-      <w:bookmarkEnd w:id="9"/>
+      <w:bookmarkEnd w:id="10"/>
     </w:p>
     <w:p>
       <w:r>
@@ -2996,11 +3074,11 @@
       <w:pPr>
         <w:pStyle w:val="a3"/>
       </w:pPr>
-      <w:bookmarkStart w:id="10" w:name="_Toc67483031"/>
+      <w:bookmarkStart w:id="11" w:name="_Toc68803843"/>
       <w:r>
         <w:t>Состав и содержание работ по созданию системы</w:t>
       </w:r>
-      <w:bookmarkEnd w:id="10"/>
+      <w:bookmarkEnd w:id="11"/>
     </w:p>
     <w:p>
       <w:r>
@@ -3032,11 +3110,11 @@
         <w:tblLook w:val="0600" w:firstRow="0" w:lastRow="0" w:firstColumn="0" w:lastColumn="0" w:noHBand="1" w:noVBand="1"/>
       </w:tblPr>
       <w:tblGrid>
-        <w:gridCol w:w="1710"/>
-        <w:gridCol w:w="2409"/>
-        <w:gridCol w:w="2180"/>
-        <w:gridCol w:w="1295"/>
-        <w:gridCol w:w="2054"/>
+        <w:gridCol w:w="1686"/>
+        <w:gridCol w:w="2350"/>
+        <w:gridCol w:w="2144"/>
+        <w:gridCol w:w="1460"/>
+        <w:gridCol w:w="2008"/>
       </w:tblGrid>
       <w:tr>
         <w:trPr>
@@ -3057,13 +3135,15 @@
             <w:pPr>
               <w:pStyle w:val="afd"/>
               <w:rPr>
-                <w:sz w:val="24"/>
+                <w:rFonts w:ascii="Times New Roman" w:hAnsi="Times New Roman" w:cs="Times New Roman"/>
+                <w:sz w:val="28"/>
                 <w:szCs w:val="24"/>
               </w:rPr>
             </w:pPr>
             <w:r>
               <w:rPr>
-                <w:sz w:val="24"/>
+                <w:rFonts w:ascii="Times New Roman" w:hAnsi="Times New Roman" w:cs="Times New Roman"/>
+                <w:sz w:val="28"/>
                 <w:szCs w:val="24"/>
               </w:rPr>
               <w:t>Этап</w:t>
@@ -3085,13 +3165,15 @@
             <w:pPr>
               <w:pStyle w:val="afd"/>
               <w:rPr>
-                <w:sz w:val="24"/>
+                <w:rFonts w:ascii="Times New Roman" w:hAnsi="Times New Roman" w:cs="Times New Roman"/>
+                <w:sz w:val="28"/>
                 <w:szCs w:val="24"/>
               </w:rPr>
             </w:pPr>
             <w:r>
               <w:rPr>
-                <w:sz w:val="24"/>
+                <w:rFonts w:ascii="Times New Roman" w:hAnsi="Times New Roman" w:cs="Times New Roman"/>
+                <w:sz w:val="28"/>
                 <w:szCs w:val="24"/>
               </w:rPr>
               <w:t>Содержание работ</w:t>
@@ -3113,13 +3195,15 @@
             <w:pPr>
               <w:pStyle w:val="afd"/>
               <w:rPr>
-                <w:sz w:val="24"/>
+                <w:rFonts w:ascii="Times New Roman" w:hAnsi="Times New Roman" w:cs="Times New Roman"/>
+                <w:sz w:val="28"/>
                 <w:szCs w:val="24"/>
               </w:rPr>
             </w:pPr>
             <w:r>
               <w:rPr>
-                <w:sz w:val="24"/>
+                <w:rFonts w:ascii="Times New Roman" w:hAnsi="Times New Roman" w:cs="Times New Roman"/>
+                <w:sz w:val="28"/>
                 <w:szCs w:val="24"/>
               </w:rPr>
               <w:t>Порядок приёмки документы</w:t>
@@ -3141,13 +3225,15 @@
             <w:pPr>
               <w:pStyle w:val="afd"/>
               <w:rPr>
-                <w:sz w:val="24"/>
+                <w:rFonts w:ascii="Times New Roman" w:hAnsi="Times New Roman" w:cs="Times New Roman"/>
+                <w:sz w:val="28"/>
                 <w:szCs w:val="24"/>
               </w:rPr>
             </w:pPr>
             <w:r>
               <w:rPr>
-                <w:sz w:val="24"/>
+                <w:rFonts w:ascii="Times New Roman" w:hAnsi="Times New Roman" w:cs="Times New Roman"/>
+                <w:sz w:val="28"/>
                 <w:szCs w:val="24"/>
               </w:rPr>
               <w:t>Сроки</w:t>
@@ -3169,13 +3255,15 @@
             <w:pPr>
               <w:pStyle w:val="afd"/>
               <w:rPr>
-                <w:sz w:val="24"/>
+                <w:rFonts w:ascii="Times New Roman" w:hAnsi="Times New Roman" w:cs="Times New Roman"/>
+                <w:sz w:val="28"/>
                 <w:szCs w:val="24"/>
               </w:rPr>
             </w:pPr>
             <w:r>
               <w:rPr>
-                <w:sz w:val="24"/>
+                <w:rFonts w:ascii="Times New Roman" w:hAnsi="Times New Roman" w:cs="Times New Roman"/>
+                <w:sz w:val="28"/>
                 <w:szCs w:val="24"/>
               </w:rPr>
               <w:t>Ответственный</w:t>
@@ -3202,13 +3290,15 @@
             <w:pPr>
               <w:pStyle w:val="afd"/>
               <w:rPr>
-                <w:sz w:val="24"/>
+                <w:rFonts w:ascii="Times New Roman" w:hAnsi="Times New Roman" w:cs="Times New Roman"/>
+                <w:sz w:val="28"/>
                 <w:szCs w:val="24"/>
               </w:rPr>
             </w:pPr>
             <w:r>
               <w:rPr>
-                <w:sz w:val="24"/>
+                <w:rFonts w:ascii="Times New Roman" w:hAnsi="Times New Roman" w:cs="Times New Roman"/>
+                <w:sz w:val="28"/>
                 <w:szCs w:val="24"/>
               </w:rPr>
               <w:t>1.Составление ТЗ</w:t>
@@ -3230,13 +3320,15 @@
             <w:pPr>
               <w:pStyle w:val="afd"/>
               <w:rPr>
-                <w:sz w:val="24"/>
+                <w:rFonts w:ascii="Times New Roman" w:hAnsi="Times New Roman" w:cs="Times New Roman"/>
+                <w:sz w:val="28"/>
                 <w:szCs w:val="24"/>
               </w:rPr>
             </w:pPr>
             <w:r>
               <w:rPr>
-                <w:sz w:val="24"/>
+                <w:rFonts w:ascii="Times New Roman" w:hAnsi="Times New Roman" w:cs="Times New Roman"/>
+                <w:sz w:val="28"/>
                 <w:szCs w:val="24"/>
               </w:rPr>
               <w:t xml:space="preserve">Разработка функциональных и нефункциональных требований к системе </w:t>
@@ -3258,13 +3350,15 @@
             <w:pPr>
               <w:pStyle w:val="afd"/>
               <w:rPr>
-                <w:sz w:val="24"/>
+                <w:rFonts w:ascii="Times New Roman" w:hAnsi="Times New Roman" w:cs="Times New Roman"/>
+                <w:sz w:val="28"/>
                 <w:szCs w:val="24"/>
               </w:rPr>
             </w:pPr>
             <w:r>
               <w:rPr>
-                <w:sz w:val="24"/>
+                <w:rFonts w:ascii="Times New Roman" w:hAnsi="Times New Roman" w:cs="Times New Roman"/>
+                <w:sz w:val="28"/>
                 <w:szCs w:val="24"/>
               </w:rPr>
               <w:t xml:space="preserve">Утверждение ТЗ </w:t>
@@ -3286,13 +3380,15 @@
             <w:pPr>
               <w:pStyle w:val="afd"/>
               <w:rPr>
-                <w:sz w:val="24"/>
+                <w:rFonts w:ascii="Times New Roman" w:hAnsi="Times New Roman" w:cs="Times New Roman"/>
+                <w:sz w:val="28"/>
                 <w:szCs w:val="24"/>
               </w:rPr>
             </w:pPr>
             <w:r>
               <w:rPr>
-                <w:sz w:val="24"/>
+                <w:rFonts w:ascii="Times New Roman" w:hAnsi="Times New Roman" w:cs="Times New Roman"/>
+                <w:sz w:val="28"/>
                 <w:szCs w:val="24"/>
               </w:rPr>
               <w:t xml:space="preserve">До 25.03.2021 </w:t>
@@ -3314,13 +3410,15 @@
             <w:pPr>
               <w:pStyle w:val="afd"/>
               <w:rPr>
-                <w:sz w:val="24"/>
+                <w:rFonts w:ascii="Times New Roman" w:hAnsi="Times New Roman" w:cs="Times New Roman"/>
+                <w:sz w:val="28"/>
                 <w:szCs w:val="24"/>
               </w:rPr>
             </w:pPr>
             <w:r>
               <w:rPr>
-                <w:sz w:val="24"/>
+                <w:rFonts w:ascii="Times New Roman" w:hAnsi="Times New Roman" w:cs="Times New Roman"/>
+                <w:sz w:val="28"/>
                 <w:szCs w:val="24"/>
               </w:rPr>
               <w:t>Разработка – Исполнитель;</w:t>
@@ -3330,13 +3428,15 @@
             <w:pPr>
               <w:pStyle w:val="afd"/>
               <w:rPr>
-                <w:sz w:val="24"/>
+                <w:rFonts w:ascii="Times New Roman" w:hAnsi="Times New Roman" w:cs="Times New Roman"/>
+                <w:sz w:val="28"/>
                 <w:szCs w:val="24"/>
               </w:rPr>
             </w:pPr>
             <w:r>
               <w:rPr>
-                <w:sz w:val="24"/>
+                <w:rFonts w:ascii="Times New Roman" w:hAnsi="Times New Roman" w:cs="Times New Roman"/>
+                <w:sz w:val="28"/>
                 <w:szCs w:val="24"/>
               </w:rPr>
               <w:t>Согласование – Заказчик.</w:t>
@@ -3364,15 +3464,18 @@
             <w:pPr>
               <w:pStyle w:val="afd"/>
               <w:rPr>
-                <w:sz w:val="24"/>
+                <w:rFonts w:ascii="Times New Roman" w:hAnsi="Times New Roman" w:cs="Times New Roman"/>
+                <w:sz w:val="28"/>
                 <w:szCs w:val="24"/>
               </w:rPr>
             </w:pPr>
             <w:r>
               <w:rPr>
-                <w:sz w:val="24"/>
-                <w:szCs w:val="24"/>
-              </w:rPr>
+                <w:rFonts w:ascii="Times New Roman" w:hAnsi="Times New Roman" w:cs="Times New Roman"/>
+                <w:sz w:val="28"/>
+                <w:szCs w:val="24"/>
+              </w:rPr>
+              <w:lastRenderedPageBreak/>
               <w:t>2.Техническое проектирование</w:t>
             </w:r>
           </w:p>
@@ -3380,7 +3483,8 @@
             <w:pPr>
               <w:pStyle w:val="afd"/>
               <w:rPr>
-                <w:sz w:val="24"/>
+                <w:rFonts w:ascii="Times New Roman" w:hAnsi="Times New Roman" w:cs="Times New Roman"/>
+                <w:sz w:val="28"/>
                 <w:szCs w:val="24"/>
               </w:rPr>
             </w:pPr>
@@ -3401,13 +3505,15 @@
             <w:pPr>
               <w:pStyle w:val="afd"/>
               <w:rPr>
-                <w:sz w:val="24"/>
+                <w:rFonts w:ascii="Times New Roman" w:hAnsi="Times New Roman" w:cs="Times New Roman"/>
+                <w:sz w:val="28"/>
                 <w:szCs w:val="24"/>
               </w:rPr>
             </w:pPr>
             <w:r>
               <w:rPr>
-                <w:sz w:val="24"/>
+                <w:rFonts w:ascii="Times New Roman" w:hAnsi="Times New Roman" w:cs="Times New Roman"/>
+                <w:sz w:val="28"/>
                 <w:szCs w:val="24"/>
               </w:rPr>
               <w:t>Разработка сценариев работы системы</w:t>
@@ -3429,13 +3535,15 @@
             <w:pPr>
               <w:pStyle w:val="afd"/>
               <w:rPr>
-                <w:sz w:val="24"/>
+                <w:rFonts w:ascii="Times New Roman" w:hAnsi="Times New Roman" w:cs="Times New Roman"/>
+                <w:sz w:val="28"/>
                 <w:szCs w:val="24"/>
               </w:rPr>
             </w:pPr>
             <w:r>
               <w:rPr>
-                <w:sz w:val="24"/>
+                <w:rFonts w:ascii="Times New Roman" w:hAnsi="Times New Roman" w:cs="Times New Roman"/>
+                <w:sz w:val="28"/>
                 <w:szCs w:val="24"/>
               </w:rPr>
               <w:t>Ссылка на Miro.com</w:t>
@@ -3457,13 +3565,15 @@
             <w:pPr>
               <w:pStyle w:val="afd"/>
               <w:rPr>
-                <w:sz w:val="24"/>
+                <w:rFonts w:ascii="Times New Roman" w:hAnsi="Times New Roman" w:cs="Times New Roman"/>
+                <w:sz w:val="28"/>
                 <w:szCs w:val="24"/>
               </w:rPr>
             </w:pPr>
             <w:r>
               <w:rPr>
-                <w:sz w:val="24"/>
+                <w:rFonts w:ascii="Times New Roman" w:hAnsi="Times New Roman" w:cs="Times New Roman"/>
+                <w:sz w:val="28"/>
                 <w:szCs w:val="24"/>
               </w:rPr>
               <w:t xml:space="preserve">До 25.03.2021 </w:t>
@@ -3486,13 +3596,15 @@
             <w:pPr>
               <w:pStyle w:val="afd"/>
               <w:rPr>
-                <w:sz w:val="24"/>
+                <w:rFonts w:ascii="Times New Roman" w:hAnsi="Times New Roman" w:cs="Times New Roman"/>
+                <w:sz w:val="28"/>
                 <w:szCs w:val="24"/>
               </w:rPr>
             </w:pPr>
             <w:r>
               <w:rPr>
-                <w:sz w:val="24"/>
+                <w:rFonts w:ascii="Times New Roman" w:hAnsi="Times New Roman" w:cs="Times New Roman"/>
+                <w:sz w:val="28"/>
                 <w:szCs w:val="24"/>
               </w:rPr>
               <w:t>Исполнитель</w:t>
@@ -3502,7 +3614,7 @@
       </w:tr>
       <w:tr>
         <w:trPr>
-          <w:trHeight w:val="1148"/>
+          <w:trHeight w:val="1621"/>
         </w:trPr>
         <w:tc>
           <w:tcPr>
@@ -3520,7 +3632,8 @@
             <w:pPr>
               <w:pStyle w:val="afd"/>
               <w:rPr>
-                <w:sz w:val="24"/>
+                <w:rFonts w:ascii="Times New Roman" w:hAnsi="Times New Roman" w:cs="Times New Roman"/>
+                <w:sz w:val="28"/>
                 <w:szCs w:val="24"/>
               </w:rPr>
             </w:pPr>
@@ -3541,13 +3654,15 @@
             <w:pPr>
               <w:pStyle w:val="afd"/>
               <w:rPr>
-                <w:sz w:val="24"/>
+                <w:rFonts w:ascii="Times New Roman" w:hAnsi="Times New Roman" w:cs="Times New Roman"/>
+                <w:sz w:val="28"/>
                 <w:szCs w:val="24"/>
               </w:rPr>
             </w:pPr>
             <w:r>
               <w:rPr>
-                <w:sz w:val="24"/>
+                <w:rFonts w:ascii="Times New Roman" w:hAnsi="Times New Roman" w:cs="Times New Roman"/>
+                <w:sz w:val="28"/>
                 <w:szCs w:val="24"/>
               </w:rPr>
               <w:t>Разработка дизайн-макета проекта</w:t>
@@ -3569,13 +3684,15 @@
             <w:pPr>
               <w:pStyle w:val="afd"/>
               <w:rPr>
-                <w:sz w:val="24"/>
+                <w:rFonts w:ascii="Times New Roman" w:hAnsi="Times New Roman" w:cs="Times New Roman"/>
+                <w:sz w:val="28"/>
                 <w:szCs w:val="24"/>
               </w:rPr>
             </w:pPr>
             <w:r>
               <w:rPr>
-                <w:sz w:val="24"/>
+                <w:rFonts w:ascii="Times New Roman" w:hAnsi="Times New Roman" w:cs="Times New Roman"/>
+                <w:sz w:val="28"/>
                 <w:szCs w:val="24"/>
               </w:rPr>
               <w:t>Предоставление изображений дизайн-макета проекта</w:t>
@@ -3597,13 +3714,15 @@
             <w:pPr>
               <w:pStyle w:val="afd"/>
               <w:rPr>
-                <w:sz w:val="24"/>
+                <w:rFonts w:ascii="Times New Roman" w:hAnsi="Times New Roman" w:cs="Times New Roman"/>
+                <w:sz w:val="28"/>
                 <w:szCs w:val="24"/>
               </w:rPr>
             </w:pPr>
             <w:r>
               <w:rPr>
-                <w:sz w:val="24"/>
+                <w:rFonts w:ascii="Times New Roman" w:hAnsi="Times New Roman" w:cs="Times New Roman"/>
+                <w:sz w:val="28"/>
                 <w:szCs w:val="24"/>
               </w:rPr>
               <w:t xml:space="preserve">До 25.03.2021 </w:t>
@@ -3626,7 +3745,8 @@
             <w:pPr>
               <w:pStyle w:val="afd"/>
               <w:rPr>
-                <w:sz w:val="24"/>
+                <w:rFonts w:ascii="Times New Roman" w:hAnsi="Times New Roman" w:cs="Times New Roman"/>
+                <w:sz w:val="28"/>
                 <w:szCs w:val="24"/>
               </w:rPr>
             </w:pPr>
@@ -3653,16 +3773,17 @@
             <w:pPr>
               <w:pStyle w:val="afd"/>
               <w:rPr>
-                <w:sz w:val="24"/>
+                <w:rFonts w:ascii="Times New Roman" w:hAnsi="Times New Roman" w:cs="Times New Roman"/>
+                <w:sz w:val="28"/>
                 <w:szCs w:val="24"/>
               </w:rPr>
             </w:pPr>
             <w:r>
               <w:rPr>
-                <w:sz w:val="24"/>
-                <w:szCs w:val="24"/>
-              </w:rPr>
-              <w:lastRenderedPageBreak/>
+                <w:rFonts w:ascii="Times New Roman" w:hAnsi="Times New Roman" w:cs="Times New Roman"/>
+                <w:sz w:val="28"/>
+                <w:szCs w:val="24"/>
+              </w:rPr>
               <w:t>3.Разработка программной части</w:t>
             </w:r>
           </w:p>
@@ -3682,13 +3803,15 @@
             <w:pPr>
               <w:pStyle w:val="afd"/>
               <w:rPr>
-                <w:sz w:val="24"/>
+                <w:rFonts w:ascii="Times New Roman" w:hAnsi="Times New Roman" w:cs="Times New Roman"/>
+                <w:sz w:val="28"/>
                 <w:szCs w:val="24"/>
               </w:rPr>
             </w:pPr>
             <w:r>
               <w:rPr>
-                <w:sz w:val="24"/>
+                <w:rFonts w:ascii="Times New Roman" w:hAnsi="Times New Roman" w:cs="Times New Roman"/>
+                <w:sz w:val="28"/>
                 <w:szCs w:val="24"/>
               </w:rPr>
               <w:t>Разработка серверного модуля, модуля хранения данных</w:t>
@@ -3711,13 +3834,15 @@
             <w:pPr>
               <w:pStyle w:val="afd"/>
               <w:rPr>
-                <w:sz w:val="24"/>
+                <w:rFonts w:ascii="Times New Roman" w:hAnsi="Times New Roman" w:cs="Times New Roman"/>
+                <w:sz w:val="28"/>
                 <w:szCs w:val="24"/>
               </w:rPr>
             </w:pPr>
             <w:r>
               <w:rPr>
-                <w:sz w:val="24"/>
+                <w:rFonts w:ascii="Times New Roman" w:hAnsi="Times New Roman" w:cs="Times New Roman"/>
+                <w:sz w:val="28"/>
                 <w:szCs w:val="24"/>
               </w:rPr>
               <w:t>Приемка осуществляется в процессе испытаний</w:t>
@@ -3740,13 +3865,15 @@
             <w:pPr>
               <w:pStyle w:val="afd"/>
               <w:rPr>
-                <w:sz w:val="24"/>
+                <w:rFonts w:ascii="Times New Roman" w:hAnsi="Times New Roman" w:cs="Times New Roman"/>
+                <w:sz w:val="28"/>
                 <w:szCs w:val="24"/>
               </w:rPr>
             </w:pPr>
             <w:r>
               <w:rPr>
-                <w:sz w:val="24"/>
+                <w:rFonts w:ascii="Times New Roman" w:hAnsi="Times New Roman" w:cs="Times New Roman"/>
+                <w:sz w:val="28"/>
                 <w:szCs w:val="24"/>
               </w:rPr>
               <w:t>В течение 50 дней с момента утверждения ТЗ</w:t>
@@ -3769,13 +3896,15 @@
             <w:pPr>
               <w:pStyle w:val="afd"/>
               <w:rPr>
-                <w:sz w:val="24"/>
+                <w:rFonts w:ascii="Times New Roman" w:hAnsi="Times New Roman" w:cs="Times New Roman"/>
+                <w:sz w:val="28"/>
                 <w:szCs w:val="24"/>
               </w:rPr>
             </w:pPr>
             <w:r>
               <w:rPr>
-                <w:sz w:val="24"/>
+                <w:rFonts w:ascii="Times New Roman" w:hAnsi="Times New Roman" w:cs="Times New Roman"/>
+                <w:sz w:val="28"/>
                 <w:szCs w:val="24"/>
               </w:rPr>
               <w:t>Исполнитель</w:t>
@@ -3803,7 +3932,8 @@
             <w:pPr>
               <w:pStyle w:val="afd"/>
               <w:rPr>
-                <w:sz w:val="24"/>
+                <w:rFonts w:ascii="Times New Roman" w:hAnsi="Times New Roman" w:cs="Times New Roman"/>
+                <w:sz w:val="28"/>
                 <w:szCs w:val="24"/>
               </w:rPr>
             </w:pPr>
@@ -3824,13 +3954,15 @@
             <w:pPr>
               <w:pStyle w:val="afd"/>
               <w:rPr>
-                <w:sz w:val="24"/>
+                <w:rFonts w:ascii="Times New Roman" w:hAnsi="Times New Roman" w:cs="Times New Roman"/>
+                <w:sz w:val="28"/>
                 <w:szCs w:val="24"/>
               </w:rPr>
             </w:pPr>
             <w:r>
               <w:rPr>
-                <w:sz w:val="24"/>
+                <w:rFonts w:ascii="Times New Roman" w:hAnsi="Times New Roman" w:cs="Times New Roman"/>
+                <w:sz w:val="28"/>
                 <w:szCs w:val="24"/>
               </w:rPr>
               <w:t>Разработка статической части веб-сайта</w:t>
@@ -3853,7 +3985,8 @@
             <w:pPr>
               <w:pStyle w:val="afd"/>
               <w:rPr>
-                <w:sz w:val="24"/>
+                <w:rFonts w:ascii="Times New Roman" w:hAnsi="Times New Roman" w:cs="Times New Roman"/>
+                <w:sz w:val="28"/>
                 <w:szCs w:val="24"/>
               </w:rPr>
             </w:pPr>
@@ -3875,7 +4008,8 @@
             <w:pPr>
               <w:pStyle w:val="afd"/>
               <w:rPr>
-                <w:sz w:val="24"/>
+                <w:rFonts w:ascii="Times New Roman" w:hAnsi="Times New Roman" w:cs="Times New Roman"/>
+                <w:sz w:val="28"/>
                 <w:szCs w:val="24"/>
               </w:rPr>
             </w:pPr>
@@ -3897,7 +4031,8 @@
             <w:pPr>
               <w:pStyle w:val="afd"/>
               <w:rPr>
-                <w:sz w:val="24"/>
+                <w:rFonts w:ascii="Times New Roman" w:hAnsi="Times New Roman" w:cs="Times New Roman"/>
+                <w:sz w:val="28"/>
                 <w:szCs w:val="24"/>
               </w:rPr>
             </w:pPr>
@@ -3906,7 +4041,7 @@
       </w:tr>
       <w:tr>
         <w:trPr>
-          <w:trHeight w:val="480"/>
+          <w:trHeight w:val="1280"/>
         </w:trPr>
         <w:tc>
           <w:tcPr>
@@ -3924,7 +4059,8 @@
             <w:pPr>
               <w:pStyle w:val="afd"/>
               <w:rPr>
-                <w:sz w:val="24"/>
+                <w:rFonts w:ascii="Times New Roman" w:hAnsi="Times New Roman" w:cs="Times New Roman"/>
+                <w:sz w:val="28"/>
                 <w:szCs w:val="24"/>
               </w:rPr>
             </w:pPr>
@@ -3945,13 +4081,15 @@
             <w:pPr>
               <w:pStyle w:val="afd"/>
               <w:rPr>
-                <w:sz w:val="24"/>
+                <w:rFonts w:ascii="Times New Roman" w:hAnsi="Times New Roman" w:cs="Times New Roman"/>
+                <w:sz w:val="28"/>
                 <w:szCs w:val="24"/>
               </w:rPr>
             </w:pPr>
             <w:r>
               <w:rPr>
-                <w:sz w:val="24"/>
+                <w:rFonts w:ascii="Times New Roman" w:hAnsi="Times New Roman" w:cs="Times New Roman"/>
+                <w:sz w:val="28"/>
                 <w:szCs w:val="24"/>
               </w:rPr>
               <w:t>Разработка динамической части веб-сайта</w:t>
@@ -3974,7 +4112,8 @@
             <w:pPr>
               <w:pStyle w:val="afd"/>
               <w:rPr>
-                <w:sz w:val="24"/>
+                <w:rFonts w:ascii="Times New Roman" w:hAnsi="Times New Roman" w:cs="Times New Roman"/>
+                <w:sz w:val="28"/>
                 <w:szCs w:val="24"/>
               </w:rPr>
             </w:pPr>
@@ -3996,7 +4135,8 @@
             <w:pPr>
               <w:pStyle w:val="afd"/>
               <w:rPr>
-                <w:sz w:val="24"/>
+                <w:rFonts w:ascii="Times New Roman" w:hAnsi="Times New Roman" w:cs="Times New Roman"/>
+                <w:sz w:val="28"/>
                 <w:szCs w:val="24"/>
               </w:rPr>
             </w:pPr>
@@ -4018,7 +4158,8 @@
             <w:pPr>
               <w:pStyle w:val="afd"/>
               <w:rPr>
-                <w:sz w:val="24"/>
+                <w:rFonts w:ascii="Times New Roman" w:hAnsi="Times New Roman" w:cs="Times New Roman"/>
+                <w:sz w:val="28"/>
                 <w:szCs w:val="24"/>
               </w:rPr>
             </w:pPr>
@@ -4045,13 +4186,15 @@
             <w:pPr>
               <w:pStyle w:val="afd"/>
               <w:rPr>
-                <w:sz w:val="24"/>
+                <w:rFonts w:ascii="Times New Roman" w:hAnsi="Times New Roman" w:cs="Times New Roman"/>
+                <w:sz w:val="28"/>
                 <w:szCs w:val="24"/>
               </w:rPr>
             </w:pPr>
             <w:r>
               <w:rPr>
-                <w:sz w:val="24"/>
+                <w:rFonts w:ascii="Times New Roman" w:hAnsi="Times New Roman" w:cs="Times New Roman"/>
+                <w:sz w:val="28"/>
                 <w:szCs w:val="24"/>
               </w:rPr>
               <w:t>4.Предварительные автономные испытания</w:t>
@@ -4061,7 +4204,8 @@
             <w:pPr>
               <w:pStyle w:val="afd"/>
               <w:rPr>
-                <w:sz w:val="24"/>
+                <w:rFonts w:ascii="Times New Roman" w:hAnsi="Times New Roman" w:cs="Times New Roman"/>
+                <w:sz w:val="28"/>
                 <w:szCs w:val="24"/>
               </w:rPr>
             </w:pPr>
@@ -4082,13 +4226,15 @@
             <w:pPr>
               <w:pStyle w:val="afd"/>
               <w:rPr>
-                <w:sz w:val="24"/>
+                <w:rFonts w:ascii="Times New Roman" w:hAnsi="Times New Roman" w:cs="Times New Roman"/>
+                <w:sz w:val="28"/>
                 <w:szCs w:val="24"/>
               </w:rPr>
             </w:pPr>
             <w:r>
               <w:rPr>
-                <w:sz w:val="24"/>
+                <w:rFonts w:ascii="Times New Roman" w:hAnsi="Times New Roman" w:cs="Times New Roman"/>
+                <w:sz w:val="28"/>
                 <w:szCs w:val="24"/>
               </w:rPr>
               <w:t>Проверка соответствия функциональным требованиям</w:t>
@@ -4111,13 +4257,15 @@
             <w:pPr>
               <w:pStyle w:val="afd"/>
               <w:rPr>
-                <w:sz w:val="24"/>
+                <w:rFonts w:ascii="Times New Roman" w:hAnsi="Times New Roman" w:cs="Times New Roman"/>
+                <w:sz w:val="28"/>
                 <w:szCs w:val="24"/>
               </w:rPr>
             </w:pPr>
             <w:r>
               <w:rPr>
-                <w:sz w:val="24"/>
+                <w:rFonts w:ascii="Times New Roman" w:hAnsi="Times New Roman" w:cs="Times New Roman"/>
+                <w:sz w:val="28"/>
                 <w:szCs w:val="24"/>
               </w:rPr>
               <w:t>Согласно ТЗ</w:t>
@@ -4140,13 +4288,15 @@
             <w:pPr>
               <w:pStyle w:val="afd"/>
               <w:rPr>
-                <w:sz w:val="24"/>
+                <w:rFonts w:ascii="Times New Roman" w:hAnsi="Times New Roman" w:cs="Times New Roman"/>
+                <w:sz w:val="28"/>
                 <w:szCs w:val="24"/>
               </w:rPr>
             </w:pPr>
             <w:r>
               <w:rPr>
-                <w:sz w:val="24"/>
+                <w:rFonts w:ascii="Times New Roman" w:hAnsi="Times New Roman" w:cs="Times New Roman"/>
+                <w:sz w:val="28"/>
                 <w:szCs w:val="24"/>
               </w:rPr>
               <w:t>В течение 7 дней с момента завершения разработки</w:t>
@@ -4169,13 +4319,15 @@
             <w:pPr>
               <w:pStyle w:val="afd"/>
               <w:rPr>
-                <w:sz w:val="24"/>
+                <w:rFonts w:ascii="Times New Roman" w:hAnsi="Times New Roman" w:cs="Times New Roman"/>
+                <w:sz w:val="28"/>
                 <w:szCs w:val="24"/>
               </w:rPr>
             </w:pPr>
             <w:r>
               <w:rPr>
-                <w:sz w:val="24"/>
+                <w:rFonts w:ascii="Times New Roman" w:hAnsi="Times New Roman" w:cs="Times New Roman"/>
+                <w:sz w:val="28"/>
                 <w:szCs w:val="24"/>
               </w:rPr>
               <w:t>Исполнитель</w:t>
@@ -4203,7 +4355,8 @@
             <w:pPr>
               <w:pStyle w:val="afd"/>
               <w:rPr>
-                <w:sz w:val="24"/>
+                <w:rFonts w:ascii="Times New Roman" w:hAnsi="Times New Roman" w:cs="Times New Roman"/>
+                <w:sz w:val="28"/>
                 <w:szCs w:val="24"/>
               </w:rPr>
             </w:pPr>
@@ -4224,13 +4377,15 @@
             <w:pPr>
               <w:pStyle w:val="afd"/>
               <w:rPr>
-                <w:sz w:val="24"/>
+                <w:rFonts w:ascii="Times New Roman" w:hAnsi="Times New Roman" w:cs="Times New Roman"/>
+                <w:sz w:val="28"/>
                 <w:szCs w:val="24"/>
               </w:rPr>
             </w:pPr>
             <w:r>
               <w:rPr>
-                <w:sz w:val="24"/>
+                <w:rFonts w:ascii="Times New Roman" w:hAnsi="Times New Roman" w:cs="Times New Roman"/>
+                <w:sz w:val="28"/>
                 <w:szCs w:val="24"/>
               </w:rPr>
               <w:t>Проверка комплекта документации</w:t>
@@ -4253,7 +4408,8 @@
             <w:pPr>
               <w:pStyle w:val="afd"/>
               <w:rPr>
-                <w:sz w:val="24"/>
+                <w:rFonts w:ascii="Times New Roman" w:hAnsi="Times New Roman" w:cs="Times New Roman"/>
+                <w:sz w:val="28"/>
                 <w:szCs w:val="24"/>
               </w:rPr>
             </w:pPr>
@@ -4275,7 +4431,8 @@
             <w:pPr>
               <w:pStyle w:val="afd"/>
               <w:rPr>
-                <w:sz w:val="24"/>
+                <w:rFonts w:ascii="Times New Roman" w:hAnsi="Times New Roman" w:cs="Times New Roman"/>
+                <w:sz w:val="28"/>
                 <w:szCs w:val="24"/>
               </w:rPr>
             </w:pPr>
@@ -4297,7 +4454,8 @@
             <w:pPr>
               <w:pStyle w:val="afd"/>
               <w:rPr>
-                <w:sz w:val="24"/>
+                <w:rFonts w:ascii="Times New Roman" w:hAnsi="Times New Roman" w:cs="Times New Roman"/>
+                <w:sz w:val="28"/>
                 <w:szCs w:val="24"/>
               </w:rPr>
             </w:pPr>
@@ -4324,7 +4482,8 @@
             <w:pPr>
               <w:pStyle w:val="afd"/>
               <w:rPr>
-                <w:sz w:val="24"/>
+                <w:rFonts w:ascii="Times New Roman" w:hAnsi="Times New Roman" w:cs="Times New Roman"/>
+                <w:sz w:val="28"/>
                 <w:szCs w:val="24"/>
               </w:rPr>
             </w:pPr>
@@ -4345,13 +4504,15 @@
             <w:pPr>
               <w:pStyle w:val="afd"/>
               <w:rPr>
-                <w:sz w:val="24"/>
+                <w:rFonts w:ascii="Times New Roman" w:hAnsi="Times New Roman" w:cs="Times New Roman"/>
+                <w:sz w:val="28"/>
                 <w:szCs w:val="24"/>
               </w:rPr>
             </w:pPr>
             <w:r>
               <w:rPr>
-                <w:sz w:val="24"/>
+                <w:rFonts w:ascii="Times New Roman" w:hAnsi="Times New Roman" w:cs="Times New Roman"/>
+                <w:sz w:val="28"/>
                 <w:szCs w:val="24"/>
               </w:rPr>
               <w:t>Доработка и повторные испытания до устранения недостатков</w:t>
@@ -4374,7 +4535,8 @@
             <w:pPr>
               <w:pStyle w:val="afd"/>
               <w:rPr>
-                <w:sz w:val="24"/>
+                <w:rFonts w:ascii="Times New Roman" w:hAnsi="Times New Roman" w:cs="Times New Roman"/>
+                <w:sz w:val="28"/>
                 <w:szCs w:val="24"/>
               </w:rPr>
             </w:pPr>
@@ -4396,7 +4558,8 @@
             <w:pPr>
               <w:pStyle w:val="afd"/>
               <w:rPr>
-                <w:sz w:val="24"/>
+                <w:rFonts w:ascii="Times New Roman" w:hAnsi="Times New Roman" w:cs="Times New Roman"/>
+                <w:sz w:val="28"/>
                 <w:szCs w:val="24"/>
               </w:rPr>
             </w:pPr>
@@ -4418,7 +4581,8 @@
             <w:pPr>
               <w:pStyle w:val="afd"/>
               <w:rPr>
-                <w:sz w:val="24"/>
+                <w:rFonts w:ascii="Times New Roman" w:hAnsi="Times New Roman" w:cs="Times New Roman"/>
+                <w:sz w:val="28"/>
                 <w:szCs w:val="24"/>
               </w:rPr>
             </w:pPr>
@@ -4427,7 +4591,7 @@
       </w:tr>
       <w:tr>
         <w:trPr>
-          <w:trHeight w:val="4027"/>
+          <w:trHeight w:val="2715"/>
         </w:trPr>
         <w:tc>
           <w:tcPr>
@@ -4444,15 +4608,18 @@
             <w:pPr>
               <w:pStyle w:val="afd"/>
               <w:rPr>
-                <w:sz w:val="24"/>
+                <w:rFonts w:ascii="Times New Roman" w:hAnsi="Times New Roman" w:cs="Times New Roman"/>
+                <w:sz w:val="28"/>
                 <w:szCs w:val="24"/>
               </w:rPr>
             </w:pPr>
             <w:r>
               <w:rPr>
-                <w:sz w:val="24"/>
-                <w:szCs w:val="24"/>
-              </w:rPr>
+                <w:rFonts w:ascii="Times New Roman" w:hAnsi="Times New Roman" w:cs="Times New Roman"/>
+                <w:sz w:val="28"/>
+                <w:szCs w:val="24"/>
+              </w:rPr>
+              <w:lastRenderedPageBreak/>
               <w:t>6.Разработка курсового проекта</w:t>
             </w:r>
           </w:p>
@@ -4460,7 +4627,8 @@
             <w:pPr>
               <w:pStyle w:val="afd"/>
               <w:rPr>
-                <w:sz w:val="24"/>
+                <w:rFonts w:ascii="Times New Roman" w:hAnsi="Times New Roman" w:cs="Times New Roman"/>
+                <w:sz w:val="28"/>
                 <w:szCs w:val="24"/>
               </w:rPr>
             </w:pPr>
@@ -4481,13 +4649,15 @@
             <w:pPr>
               <w:pStyle w:val="afd"/>
               <w:rPr>
-                <w:sz w:val="24"/>
+                <w:rFonts w:ascii="Times New Roman" w:hAnsi="Times New Roman" w:cs="Times New Roman"/>
+                <w:sz w:val="28"/>
                 <w:szCs w:val="24"/>
               </w:rPr>
             </w:pPr>
             <w:r>
               <w:rPr>
-                <w:sz w:val="24"/>
+                <w:rFonts w:ascii="Times New Roman" w:hAnsi="Times New Roman" w:cs="Times New Roman"/>
+                <w:sz w:val="28"/>
                 <w:szCs w:val="24"/>
               </w:rPr>
               <w:t>Разработка курсового проекта, содержащего аналитическую информацию о проекте на основе ТЗ</w:t>
@@ -4509,13 +4679,15 @@
             <w:pPr>
               <w:pStyle w:val="afd"/>
               <w:rPr>
-                <w:sz w:val="24"/>
+                <w:rFonts w:ascii="Times New Roman" w:hAnsi="Times New Roman" w:cs="Times New Roman"/>
+                <w:sz w:val="28"/>
                 <w:szCs w:val="24"/>
               </w:rPr>
             </w:pPr>
             <w:r>
               <w:rPr>
-                <w:sz w:val="24"/>
+                <w:rFonts w:ascii="Times New Roman" w:hAnsi="Times New Roman" w:cs="Times New Roman"/>
+                <w:sz w:val="28"/>
                 <w:szCs w:val="24"/>
               </w:rPr>
               <w:t>В течение всего времени работы над проектом</w:t>
@@ -4537,13 +4709,15 @@
             <w:pPr>
               <w:pStyle w:val="afd"/>
               <w:rPr>
-                <w:sz w:val="24"/>
+                <w:rFonts w:ascii="Times New Roman" w:hAnsi="Times New Roman" w:cs="Times New Roman"/>
+                <w:sz w:val="28"/>
                 <w:szCs w:val="24"/>
               </w:rPr>
             </w:pPr>
             <w:r>
               <w:rPr>
-                <w:sz w:val="24"/>
+                <w:rFonts w:ascii="Times New Roman" w:hAnsi="Times New Roman" w:cs="Times New Roman"/>
+                <w:sz w:val="28"/>
                 <w:szCs w:val="24"/>
               </w:rPr>
               <w:t>До 24.05.2021</w:t>
@@ -4565,13 +4739,15 @@
             <w:pPr>
               <w:pStyle w:val="afd"/>
               <w:rPr>
-                <w:sz w:val="24"/>
+                <w:rFonts w:ascii="Times New Roman" w:hAnsi="Times New Roman" w:cs="Times New Roman"/>
+                <w:sz w:val="28"/>
                 <w:szCs w:val="24"/>
               </w:rPr>
             </w:pPr>
             <w:r>
               <w:rPr>
-                <w:sz w:val="24"/>
+                <w:rFonts w:ascii="Times New Roman" w:hAnsi="Times New Roman" w:cs="Times New Roman"/>
+                <w:sz w:val="28"/>
                 <w:szCs w:val="24"/>
               </w:rPr>
               <w:t>Исполнитель</w:t>
@@ -4599,16 +4775,17 @@
             <w:pPr>
               <w:pStyle w:val="afd"/>
               <w:rPr>
-                <w:sz w:val="24"/>
+                <w:rFonts w:ascii="Times New Roman" w:hAnsi="Times New Roman" w:cs="Times New Roman"/>
+                <w:sz w:val="28"/>
                 <w:szCs w:val="24"/>
               </w:rPr>
             </w:pPr>
             <w:r>
               <w:rPr>
-                <w:sz w:val="24"/>
-                <w:szCs w:val="24"/>
-              </w:rPr>
-              <w:lastRenderedPageBreak/>
+                <w:rFonts w:ascii="Times New Roman" w:hAnsi="Times New Roman" w:cs="Times New Roman"/>
+                <w:sz w:val="28"/>
+                <w:szCs w:val="24"/>
+              </w:rPr>
               <w:t>7.Опытная эксплуатация</w:t>
             </w:r>
           </w:p>
@@ -4628,13 +4805,15 @@
             <w:pPr>
               <w:pStyle w:val="afd"/>
               <w:rPr>
-                <w:sz w:val="24"/>
+                <w:rFonts w:ascii="Times New Roman" w:hAnsi="Times New Roman" w:cs="Times New Roman"/>
+                <w:sz w:val="28"/>
                 <w:szCs w:val="24"/>
               </w:rPr>
             </w:pPr>
             <w:r>
               <w:rPr>
-                <w:sz w:val="24"/>
+                <w:rFonts w:ascii="Times New Roman" w:hAnsi="Times New Roman" w:cs="Times New Roman"/>
+                <w:sz w:val="28"/>
                 <w:szCs w:val="24"/>
               </w:rPr>
               <w:t>Эксплуатация с привлечением небольшого количества участников</w:t>
@@ -4657,13 +4836,15 @@
             <w:pPr>
               <w:pStyle w:val="afd"/>
               <w:rPr>
-                <w:sz w:val="24"/>
+                <w:rFonts w:ascii="Times New Roman" w:hAnsi="Times New Roman" w:cs="Times New Roman"/>
+                <w:sz w:val="28"/>
                 <w:szCs w:val="24"/>
               </w:rPr>
             </w:pPr>
             <w:r>
               <w:rPr>
-                <w:sz w:val="24"/>
+                <w:rFonts w:ascii="Times New Roman" w:hAnsi="Times New Roman" w:cs="Times New Roman"/>
+                <w:sz w:val="28"/>
                 <w:szCs w:val="24"/>
               </w:rPr>
               <w:t>Ведение соответствующего внутреннего документа</w:t>
@@ -4686,13 +4867,15 @@
             <w:pPr>
               <w:pStyle w:val="afd"/>
               <w:rPr>
-                <w:sz w:val="24"/>
+                <w:rFonts w:ascii="Times New Roman" w:hAnsi="Times New Roman" w:cs="Times New Roman"/>
+                <w:sz w:val="28"/>
                 <w:szCs w:val="24"/>
               </w:rPr>
             </w:pPr>
             <w:r>
               <w:rPr>
-                <w:sz w:val="24"/>
+                <w:rFonts w:ascii="Times New Roman" w:hAnsi="Times New Roman" w:cs="Times New Roman"/>
+                <w:sz w:val="28"/>
                 <w:szCs w:val="24"/>
               </w:rPr>
               <w:t>До 01.06.2021</w:t>
@@ -4715,13 +4898,15 @@
             <w:pPr>
               <w:pStyle w:val="afd"/>
               <w:rPr>
-                <w:sz w:val="24"/>
+                <w:rFonts w:ascii="Times New Roman" w:hAnsi="Times New Roman" w:cs="Times New Roman"/>
+                <w:sz w:val="28"/>
                 <w:szCs w:val="24"/>
               </w:rPr>
             </w:pPr>
             <w:r>
               <w:rPr>
-                <w:sz w:val="24"/>
+                <w:rFonts w:ascii="Times New Roman" w:hAnsi="Times New Roman" w:cs="Times New Roman"/>
+                <w:sz w:val="28"/>
                 <w:szCs w:val="24"/>
               </w:rPr>
               <w:t>Исполнитель</w:t>
@@ -4749,7 +4934,8 @@
             <w:pPr>
               <w:pStyle w:val="afd"/>
               <w:rPr>
-                <w:sz w:val="24"/>
+                <w:rFonts w:ascii="Times New Roman" w:hAnsi="Times New Roman" w:cs="Times New Roman"/>
+                <w:sz w:val="28"/>
                 <w:szCs w:val="24"/>
               </w:rPr>
             </w:pPr>
@@ -4770,13 +4956,15 @@
             <w:pPr>
               <w:pStyle w:val="afd"/>
               <w:rPr>
-                <w:sz w:val="24"/>
+                <w:rFonts w:ascii="Times New Roman" w:hAnsi="Times New Roman" w:cs="Times New Roman"/>
+                <w:sz w:val="28"/>
                 <w:szCs w:val="24"/>
               </w:rPr>
             </w:pPr>
             <w:r>
               <w:rPr>
-                <w:sz w:val="24"/>
+                <w:rFonts w:ascii="Times New Roman" w:hAnsi="Times New Roman" w:cs="Times New Roman"/>
+                <w:sz w:val="28"/>
                 <w:szCs w:val="24"/>
               </w:rPr>
               <w:t>Доработка и повторные испытания до устранения недостатков</w:t>
@@ -4863,11 +5051,11 @@
       <w:pPr>
         <w:pStyle w:val="a3"/>
       </w:pPr>
-      <w:bookmarkStart w:id="11" w:name="_Toc67483032"/>
+      <w:bookmarkStart w:id="12" w:name="_Toc68803844"/>
       <w:r>
         <w:t>Порядок оформления и предъявления заказчику результатов работ по созданию сайта</w:t>
       </w:r>
-      <w:bookmarkEnd w:id="11"/>
+      <w:bookmarkEnd w:id="12"/>
     </w:p>
     <w:p>
       <w:r>
@@ -4942,6 +5130,7 @@
     </w:p>
     <w:p>
       <w:r>
+        <w:lastRenderedPageBreak/>
         <w:t>Также осуществляется предоставление Курсового проекта на основе данного Технического Задания.</w:t>
       </w:r>
     </w:p>
@@ -4949,139 +5138,120 @@
       <w:pPr>
         <w:pStyle w:val="a2"/>
       </w:pPr>
-      <w:bookmarkStart w:id="12" w:name="_Toc67483033"/>
-      <w:r>
-        <w:t>Назначение и цели создания сайта</w:t>
-      </w:r>
-      <w:bookmarkEnd w:id="12"/>
+      <w:bookmarkStart w:id="13" w:name="_Toc68803845"/>
+      <w:r>
+        <w:t>Назначение и цель</w:t>
+      </w:r>
+      <w:r>
+        <w:t xml:space="preserve"> создания сайта</w:t>
+      </w:r>
+      <w:bookmarkEnd w:id="13"/>
     </w:p>
     <w:p>
       <w:pPr>
         <w:pStyle w:val="a3"/>
       </w:pPr>
-      <w:bookmarkStart w:id="13" w:name="_Toc67483034"/>
-      <w:r>
-        <w:t>Цели создания сайта</w:t>
-      </w:r>
-      <w:bookmarkEnd w:id="13"/>
-    </w:p>
-    <w:p>
-      <w:r>
-        <w:t>Цели создания</w:t>
-      </w:r>
-      <w:r>
-        <w:rPr>
-          <w:lang w:val="en-US"/>
-        </w:rPr>
-        <w:t>:</w:t>
-      </w:r>
-    </w:p>
-    <w:p>
-      <w:pPr>
-        <w:pStyle w:val="a"/>
-      </w:pPr>
-      <w:r>
-        <w:t>О</w:t>
-      </w:r>
-      <w:r>
-        <w:t xml:space="preserve">беспечение </w:t>
-      </w:r>
-      <w:r>
-        <w:t>поиска собеседника из общего числа пользователей на основе</w:t>
-      </w:r>
-      <w:r>
-        <w:t xml:space="preserve"> </w:t>
-      </w:r>
-      <w:r>
-        <w:t>сходства</w:t>
-      </w:r>
-      <w:r>
-        <w:t xml:space="preserve"> интересующих их тем;</w:t>
-      </w:r>
-    </w:p>
-    <w:p>
-      <w:pPr>
-        <w:pStyle w:val="a"/>
-      </w:pPr>
-      <w:r>
-        <w:t>О</w:t>
-      </w:r>
-      <w:r>
-        <w:t>беспечение коммуникации между пользователями</w:t>
-      </w:r>
-      <w:r>
-        <w:rPr>
-          <w:lang w:val="en-US"/>
-        </w:rPr>
+      <w:bookmarkStart w:id="14" w:name="_Toc68803846"/>
+      <w:r>
+        <w:t>Цель</w:t>
+      </w:r>
+      <w:r>
+        <w:t xml:space="preserve"> создания сайта</w:t>
+      </w:r>
+      <w:bookmarkEnd w:id="14"/>
+    </w:p>
+    <w:p>
+      <w:r>
+        <w:rPr>
+          <w:shd w:val="clear" w:color="auto" w:fill="FFFFFF"/>
+        </w:rPr>
+        <w:t>Создание мессенджера для взаимодействия пользователей с подбором собеседников на основе их общих интересов</w:t>
+      </w:r>
+      <w:r>
+        <w:t>.</w:t>
+      </w:r>
+    </w:p>
+    <w:p>
+      <w:pPr>
+        <w:pStyle w:val="a3"/>
+      </w:pPr>
+      <w:bookmarkStart w:id="15" w:name="_Toc68803847"/>
+      <w:r>
+        <w:t>Задачи, решаемые с помощью сайта</w:t>
+      </w:r>
+      <w:bookmarkEnd w:id="15"/>
+    </w:p>
+    <w:p>
+      <w:r>
+        <w:t>Разрабатываемый проект должен решать следующие задачи:</w:t>
+      </w:r>
+    </w:p>
+    <w:p>
+      <w:pPr>
+        <w:pStyle w:val="a"/>
+      </w:pPr>
+      <w:r>
+        <w:t>Обеспечение поиска собеседников на основе их карточек;</w:t>
+      </w:r>
+    </w:p>
+    <w:p>
+      <w:pPr>
+        <w:pStyle w:val="a"/>
+      </w:pPr>
+      <w:r>
+        <w:t>Обеспечение</w:t>
+      </w:r>
+      <w:r>
+        <w:t xml:space="preserve"> возможности</w:t>
+      </w:r>
+      <w:r>
+        <w:t xml:space="preserve"> текстовой коммуникации группе пользователей;</w:t>
+      </w:r>
+    </w:p>
+    <w:p>
+      <w:pPr>
+        <w:pStyle w:val="a"/>
+      </w:pPr>
+      <w:r>
+        <w:t>Обеспечение возможности подачи жалобы на пользователя или беседу;</w:t>
+      </w:r>
+    </w:p>
+    <w:p>
+      <w:pPr>
+        <w:pStyle w:val="a"/>
+      </w:pPr>
+      <w:r>
+        <w:t>Обеспечение возможности добавления пользователей в избранное или черный список;</w:t>
+      </w:r>
+    </w:p>
+    <w:p>
+      <w:pPr>
+        <w:pStyle w:val="a"/>
+      </w:pPr>
+      <w:r>
+        <w:t xml:space="preserve">Обеспечение возможности создания необходимо подробной </w:t>
+      </w:r>
+      <w:r>
+        <w:t>карточки</w:t>
+      </w:r>
+      <w:r>
+        <w:t xml:space="preserve"> для поиска собеседников;</w:t>
+      </w:r>
+    </w:p>
+    <w:p>
+      <w:pPr>
+        <w:pStyle w:val="a"/>
+      </w:pPr>
+      <w:r>
+        <w:t>Обеспечение возможности создания группового чата для нескольких пользователей</w:t>
+      </w:r>
+      <w:r>
         <w:t>;</w:t>
       </w:r>
     </w:p>
     <w:p>
       <w:pPr>
         <w:pStyle w:val="a"/>
-        <w:numPr>
-          <w:ilvl w:val="0"/>
-          <w:numId w:val="0"/>
-        </w:numPr>
-        <w:ind w:left="862"/>
-      </w:pPr>
-    </w:p>
-    <w:p>
-      <w:pPr>
-        <w:pStyle w:val="a3"/>
-      </w:pPr>
-      <w:bookmarkStart w:id="14" w:name="_Toc67483035"/>
-      <w:r>
-        <w:t>Задачи, решаемые с помощью сайта</w:t>
-      </w:r>
-      <w:bookmarkEnd w:id="14"/>
-    </w:p>
-    <w:p>
-      <w:r>
-        <w:t>Разрабатываемый проект должен решать следующие задачи:</w:t>
-      </w:r>
-    </w:p>
-    <w:p>
-      <w:pPr>
-        <w:pStyle w:val="a"/>
-      </w:pPr>
-      <w:r>
-        <w:t>Обеспечение поиска собеседников на основе их карточек;</w:t>
-      </w:r>
-    </w:p>
-    <w:p>
-      <w:pPr>
-        <w:pStyle w:val="a"/>
-      </w:pPr>
-      <w:r>
-        <w:t>Обеспечение</w:t>
-      </w:r>
-      <w:r>
-        <w:t xml:space="preserve"> возможности</w:t>
-      </w:r>
-      <w:r>
-        <w:t xml:space="preserve"> текстовой коммуникации группе пользователей;</w:t>
-      </w:r>
-    </w:p>
-    <w:p>
-      <w:pPr>
-        <w:pStyle w:val="a"/>
-      </w:pPr>
-      <w:r>
-        <w:t>Обеспечение возможности подачи жалобы на пользователя или беседу;</w:t>
-      </w:r>
-    </w:p>
-    <w:p>
-      <w:pPr>
-        <w:pStyle w:val="a"/>
-      </w:pPr>
-      <w:r>
-        <w:t>Обеспечение возможности добавления пользователей в избранное или черный список;</w:t>
-      </w:r>
-    </w:p>
-    <w:p>
-      <w:pPr>
-        <w:pStyle w:val="a"/>
       </w:pPr>
       <w:r>
         <w:t xml:space="preserve">Обеспечение возможности создания необходимо подробной </w:t>
@@ -5090,15 +5260,24 @@
         <w:t>карточки</w:t>
       </w:r>
       <w:r>
-        <w:t xml:space="preserve"> для поиска собеседников;</w:t>
-      </w:r>
-    </w:p>
-    <w:p>
-      <w:pPr>
-        <w:pStyle w:val="a"/>
-      </w:pPr>
-      <w:r>
-        <w:t>Обеспечение возможности создания группового чата для нескольких пользователей</w:t>
+        <w:t xml:space="preserve"> для набора пользователей в беседу;</w:t>
+      </w:r>
+    </w:p>
+    <w:p>
+      <w:pPr>
+        <w:pStyle w:val="a"/>
+      </w:pPr>
+      <w:r>
+        <w:t xml:space="preserve">Обеспечение возможности для администратора и модератора просмотра </w:t>
+      </w:r>
+      <w:r>
+        <w:t xml:space="preserve">списков </w:t>
+      </w:r>
+      <w:r>
+        <w:t>всех пользователей</w:t>
+      </w:r>
+      <w:r>
+        <w:t xml:space="preserve"> и поступающих жалоб</w:t>
       </w:r>
       <w:r>
         <w:t>;</w:t>
@@ -5109,40 +5288,6 @@
         <w:pStyle w:val="a"/>
       </w:pPr>
       <w:r>
-        <w:t xml:space="preserve">Обеспечение возможности создания необходимо подробной </w:t>
-      </w:r>
-      <w:r>
-        <w:t>карточки</w:t>
-      </w:r>
-      <w:r>
-        <w:t xml:space="preserve"> для набора пользователей в беседу;</w:t>
-      </w:r>
-    </w:p>
-    <w:p>
-      <w:pPr>
-        <w:pStyle w:val="a"/>
-      </w:pPr>
-      <w:r>
-        <w:t xml:space="preserve">Обеспечение возможности для администратора и модератора просмотра </w:t>
-      </w:r>
-      <w:r>
-        <w:t xml:space="preserve">списков </w:t>
-      </w:r>
-      <w:r>
-        <w:t>всех пользователей</w:t>
-      </w:r>
-      <w:r>
-        <w:t xml:space="preserve"> и поступающих жалоб</w:t>
-      </w:r>
-      <w:r>
-        <w:t>;</w:t>
-      </w:r>
-    </w:p>
-    <w:p>
-      <w:pPr>
-        <w:pStyle w:val="a"/>
-      </w:pPr>
-      <w:r>
         <w:t>Обеспечение возможности назначения администратором модераторов;</w:t>
       </w:r>
     </w:p>
@@ -5150,11 +5295,11 @@
       <w:pPr>
         <w:pStyle w:val="a2"/>
       </w:pPr>
-      <w:bookmarkStart w:id="15" w:name="_Toc67483036"/>
+      <w:bookmarkStart w:id="16" w:name="_Toc68803848"/>
       <w:r>
         <w:t>Требования к сайту и программному обеспечению</w:t>
       </w:r>
-      <w:bookmarkEnd w:id="15"/>
+      <w:bookmarkEnd w:id="16"/>
     </w:p>
     <w:p>
       <w:r>
@@ -5179,7 +5324,7 @@
           <w:ilvl w:val="0"/>
           <w:numId w:val="8"/>
         </w:numPr>
-        <w:ind w:left="2410"/>
+        <w:ind w:left="1560" w:hanging="284"/>
         <w:rPr>
           <w:lang w:val="en-US"/>
         </w:rPr>
@@ -5215,7 +5360,7 @@
           <w:ilvl w:val="0"/>
           <w:numId w:val="8"/>
         </w:numPr>
-        <w:ind w:left="2410"/>
+        <w:ind w:left="1560" w:hanging="284"/>
       </w:pPr>
       <w:r>
         <w:rPr>
@@ -5245,12 +5390,13 @@
           <w:ilvl w:val="0"/>
           <w:numId w:val="8"/>
         </w:numPr>
-        <w:ind w:left="2410"/>
+        <w:ind w:left="1560" w:hanging="284"/>
       </w:pPr>
       <w:r>
         <w:rPr>
           <w:lang w:val="en-US"/>
         </w:rPr>
+        <w:lastRenderedPageBreak/>
         <w:t>Microsoft Edge (</w:t>
       </w:r>
       <w:r>
@@ -5275,10 +5421,8 @@
           <w:ilvl w:val="0"/>
           <w:numId w:val="8"/>
         </w:numPr>
-        <w:ind w:left="2410"/>
-      </w:pPr>
-      <w:bookmarkStart w:id="16" w:name="_GoBack"/>
-      <w:bookmarkEnd w:id="16"/>
+        <w:ind w:left="1560" w:hanging="284"/>
+      </w:pPr>
       <w:r>
         <w:rPr>
           <w:lang w:val="en-US"/>
@@ -5300,10 +5444,7 @@
         <w:pStyle w:val="a"/>
       </w:pPr>
       <w:r>
-        <w:t>Реализовывать основные задачи, стоящие перед данным проектом</w:t>
-      </w:r>
-      <w:r>
-        <w:t>.</w:t>
+        <w:t>Реализовывать основные задачи, стоящие перед данным проектом.</w:t>
       </w:r>
     </w:p>
     <w:p>
@@ -5311,7 +5452,6 @@
         <w:jc w:val="left"/>
       </w:pPr>
       <w:r>
-        <w:lastRenderedPageBreak/>
         <w:t xml:space="preserve">Созданное приложение должно иметь архитектуру, соответствующую шаблону Клиент-Серверного приложения, а также иметь разделение на </w:t>
       </w:r>
       <w:proofErr w:type="spellStart"/>
@@ -5366,7 +5506,7 @@
             <v:path o:extrusionok="f" gradientshapeok="t" o:connecttype="rect"/>
             <o:lock v:ext="edit" aspectratio="t"/>
           </v:shapetype>
-          <v:shape id="_x0000_i1030" type="#_x0000_t75" style="width:468.75pt;height:262.5pt">
+          <v:shape id="_x0000_i1025" type="#_x0000_t75" style="width:468.75pt;height:262.5pt">
             <v:imagedata r:id="rId8" o:title="Screenshot_24"/>
           </v:shape>
         </w:pict>
@@ -5387,7 +5527,7 @@
       <w:pPr>
         <w:pStyle w:val="a3"/>
       </w:pPr>
-      <w:bookmarkStart w:id="17" w:name="_Toc67483037"/>
+      <w:bookmarkStart w:id="17" w:name="_Toc68803849"/>
       <w:r>
         <w:t>Требования к программному обеспечению сайта</w:t>
       </w:r>
@@ -5482,6 +5622,7 @@
         <w:pStyle w:val="a"/>
       </w:pPr>
       <w:r>
+        <w:lastRenderedPageBreak/>
         <w:t xml:space="preserve">Инструмент миграции баз данных </w:t>
       </w:r>
       <w:proofErr w:type="spellStart"/>
@@ -5525,59 +5666,316 @@
     </w:p>
     <w:p>
       <w:r>
+        <w:t>Для реализации клиентской части были выбраны следующие технологии:</w:t>
+      </w:r>
+    </w:p>
+    <w:p>
+      <w:pPr>
+        <w:pStyle w:val="a"/>
+      </w:pPr>
+      <w:r>
+        <w:t xml:space="preserve">Фреймворк </w:t>
+      </w:r>
+      <w:proofErr w:type="spellStart"/>
+      <w:r>
+        <w:t>Angular</w:t>
+      </w:r>
+      <w:proofErr w:type="spellEnd"/>
+      <w:r>
+        <w:t xml:space="preserve">; </w:t>
+      </w:r>
+    </w:p>
+    <w:p>
+      <w:pPr>
+        <w:pStyle w:val="a"/>
+      </w:pPr>
+      <w:r>
+        <w:t xml:space="preserve">CSS </w:t>
+      </w:r>
+      <w:proofErr w:type="spellStart"/>
+      <w:r>
+        <w:t>фреймворк</w:t>
+      </w:r>
+      <w:proofErr w:type="spellEnd"/>
+      <w:r>
+        <w:t xml:space="preserve"> </w:t>
+      </w:r>
+      <w:proofErr w:type="spellStart"/>
+      <w:r>
+        <w:t>UIKit</w:t>
+      </w:r>
+      <w:proofErr w:type="spellEnd"/>
+      <w:r>
+        <w:rPr>
+          <w:lang w:val="en-US"/>
+        </w:rPr>
+        <w:t>;</w:t>
+      </w:r>
+    </w:p>
+    <w:p>
+      <w:pPr>
+        <w:pStyle w:val="a"/>
+      </w:pPr>
+      <w:r>
+        <w:t>Язык разметки HTML</w:t>
+      </w:r>
+      <w:r>
+        <w:t>;</w:t>
+      </w:r>
+    </w:p>
+    <w:p>
+      <w:pPr>
+        <w:pStyle w:val="a"/>
+      </w:pPr>
+      <w:r>
+        <w:t xml:space="preserve">Язык программирования </w:t>
+      </w:r>
+      <w:proofErr w:type="spellStart"/>
+      <w:r>
+        <w:t>TypeScript</w:t>
+      </w:r>
+      <w:proofErr w:type="spellEnd"/>
+      <w:r>
+        <w:t>;</w:t>
+      </w:r>
+    </w:p>
+    <w:p>
+      <w:pPr>
+        <w:pStyle w:val="a3"/>
+      </w:pPr>
+      <w:bookmarkStart w:id="18" w:name="_Toc68803850"/>
+      <w:r>
+        <w:t>Требования к персонал</w:t>
+      </w:r>
+      <w:r>
+        <w:t>у</w:t>
+      </w:r>
+      <w:r>
+        <w:t>, обслуживающего сайт</w:t>
+      </w:r>
+      <w:bookmarkEnd w:id="18"/>
+    </w:p>
+    <w:p>
+      <w:r>
+        <w:t>Для обслуживания сайте необходим</w:t>
+      </w:r>
+      <w:r>
+        <w:t>ы администраторы и модераторы.</w:t>
+      </w:r>
+    </w:p>
+    <w:p>
+      <w:pPr>
+        <w:rPr>
+          <w:lang w:val="en-US"/>
+        </w:rPr>
+      </w:pPr>
+      <w:r>
+        <w:t>В обязанности модератора входит</w:t>
+      </w:r>
+      <w:r>
+        <w:rPr>
+          <w:lang w:val="en-US"/>
+        </w:rPr>
+        <w:t>:</w:t>
+      </w:r>
+    </w:p>
+    <w:p>
+      <w:pPr>
+        <w:pStyle w:val="a"/>
+      </w:pPr>
+      <w:r>
+        <w:t>Своевременное рассмотрение жалоб пользователей и принятие необходимых мер;</w:t>
+      </w:r>
+    </w:p>
+    <w:p>
+      <w:pPr>
+        <w:pStyle w:val="a"/>
+      </w:pPr>
+      <w:r>
+        <w:t>Регулярный мониторинг приложения на наличие контента, запрещенного правилами мессенджера.</w:t>
+      </w:r>
+    </w:p>
+    <w:p>
+      <w:pPr>
+        <w:rPr>
+          <w:lang w:val="en-US"/>
+        </w:rPr>
+      </w:pPr>
+      <w:r>
+        <w:t>В обязанности администратора входит</w:t>
+      </w:r>
+      <w:r>
+        <w:rPr>
+          <w:lang w:val="en-US"/>
+        </w:rPr>
+        <w:t>:</w:t>
+      </w:r>
+    </w:p>
+    <w:p>
+      <w:pPr>
+        <w:pStyle w:val="a"/>
+      </w:pPr>
+      <w:r>
+        <w:t>Обязанности модератора;</w:t>
+      </w:r>
+    </w:p>
+    <w:p>
+      <w:pPr>
+        <w:pStyle w:val="a"/>
+      </w:pPr>
+      <w:r>
+        <w:t>Принятие новых модераторов из числа пользователей.</w:t>
+      </w:r>
+    </w:p>
+    <w:p>
+      <w:pPr>
+        <w:pStyle w:val="a2"/>
+      </w:pPr>
+      <w:bookmarkStart w:id="19" w:name="_Toc68803851"/>
+      <w:r>
+        <w:t>Языковые версии сайта</w:t>
+      </w:r>
+      <w:bookmarkEnd w:id="19"/>
+    </w:p>
+    <w:p>
+      <w:r>
+        <w:t>Все страницы сайта должны быть реализованы с поддержкой русской языковой версии.</w:t>
+      </w:r>
+    </w:p>
+    <w:p>
+      <w:pPr>
+        <w:pStyle w:val="a2"/>
+      </w:pPr>
+      <w:bookmarkStart w:id="20" w:name="_Toc68803852"/>
+      <w:r>
+        <w:t>Группы пользователей</w:t>
+      </w:r>
+      <w:bookmarkEnd w:id="20"/>
+    </w:p>
+    <w:p>
+      <w:r>
+        <w:t>Для взаимодействия с разрабатываемой системой выделяют следующие типы пользователей:</w:t>
+      </w:r>
+    </w:p>
+    <w:p>
+      <w:pPr>
+        <w:pStyle w:val="a"/>
+      </w:pPr>
+      <w:r>
+        <w:t>Пользователь;</w:t>
+      </w:r>
+    </w:p>
+    <w:p>
+      <w:pPr>
+        <w:pStyle w:val="a"/>
+      </w:pPr>
+      <w:r>
+        <w:t>Модератор;</w:t>
+      </w:r>
+    </w:p>
+    <w:p>
+      <w:pPr>
+        <w:pStyle w:val="a"/>
+      </w:pPr>
+      <w:r>
+        <w:t>Администратор.</w:t>
+      </w:r>
+    </w:p>
+    <w:p>
+      <w:pPr>
+        <w:rPr>
+          <w:color w:val="FF0000"/>
+        </w:rPr>
+      </w:pPr>
+      <w:r>
         <w:lastRenderedPageBreak/>
-        <w:t>Для реализации клиентской части были выбраны следующие технологии:</w:t>
-      </w:r>
-    </w:p>
-    <w:p>
-      <w:pPr>
-        <w:pStyle w:val="a"/>
-      </w:pPr>
-      <w:r>
-        <w:t xml:space="preserve">Фреймворк </w:t>
-      </w:r>
-      <w:proofErr w:type="spellStart"/>
-      <w:r>
-        <w:t>Angular</w:t>
-      </w:r>
-      <w:proofErr w:type="spellEnd"/>
-      <w:r>
-        <w:t xml:space="preserve">; </w:t>
-      </w:r>
-    </w:p>
-    <w:p>
-      <w:pPr>
-        <w:pStyle w:val="a"/>
-      </w:pPr>
-      <w:r>
-        <w:t xml:space="preserve">CSS </w:t>
-      </w:r>
-      <w:proofErr w:type="spellStart"/>
-      <w:r>
-        <w:t>фреймворк</w:t>
-      </w:r>
-      <w:proofErr w:type="spellEnd"/>
+        <w:t>Польз</w:t>
+      </w:r>
+      <w:r>
+        <w:t>ователь имеет доступ к основным функциям сайта, описанным в главе 10</w:t>
+      </w:r>
+      <w:r>
+        <w:t xml:space="preserve">. Модератор и Администратор помимо возможностей пользователя имеют обязанности, описанные в </w:t>
+      </w:r>
+      <w:r>
+        <w:t>параграфе</w:t>
+      </w:r>
       <w:r>
         <w:t xml:space="preserve"> </w:t>
       </w:r>
-      <w:proofErr w:type="spellStart"/>
-      <w:r>
-        <w:t>UIKit</w:t>
-      </w:r>
-      <w:proofErr w:type="spellEnd"/>
+      <w:r>
+        <w:t>4.2.</w:t>
+      </w:r>
+    </w:p>
+    <w:p>
+      <w:pPr>
+        <w:pStyle w:val="a2"/>
+      </w:pPr>
+      <w:bookmarkStart w:id="21" w:name="_Toc68803853"/>
+      <w:r>
+        <w:t>Дизайн сайта</w:t>
+      </w:r>
+      <w:bookmarkEnd w:id="21"/>
+    </w:p>
+    <w:p>
+      <w:pPr>
+        <w:pStyle w:val="a3"/>
+      </w:pPr>
+      <w:bookmarkStart w:id="22" w:name="_Toc68803854"/>
+      <w:r>
+        <w:t>Общие требования к оформлению и верстке страниц</w:t>
+      </w:r>
+      <w:bookmarkEnd w:id="22"/>
+    </w:p>
+    <w:p>
+      <w:r>
+        <w:t>Оформление и верстка страниц должны соответствовать следующим требованиям:</w:t>
+      </w:r>
+    </w:p>
+    <w:p>
+      <w:pPr>
+        <w:pStyle w:val="a"/>
+      </w:pPr>
+      <w:r>
+        <w:t xml:space="preserve">Все страницы должны быть оформлены в одинаковом стиле в соответствии с принципами </w:t>
+      </w:r>
       <w:r>
         <w:rPr>
           <w:lang w:val="en-US"/>
         </w:rPr>
+        <w:t>Flat</w:t>
+      </w:r>
+      <w:r>
+        <w:t xml:space="preserve"> </w:t>
+      </w:r>
+      <w:r>
+        <w:rPr>
+          <w:lang w:val="en-US"/>
+        </w:rPr>
+        <w:t>Design</w:t>
+      </w:r>
+      <w:r>
         <w:t>;</w:t>
       </w:r>
     </w:p>
     <w:p>
       <w:pPr>
         <w:pStyle w:val="a"/>
-      </w:pPr>
-      <w:r>
-        <w:t>Язык разметки HTML</w:t>
+        <w:rPr>
+          <w:lang w:eastAsia="ru-RU"/>
+        </w:rPr>
+      </w:pPr>
+      <w:r>
+        <w:rPr>
+          <w:lang w:eastAsia="ru-RU"/>
+        </w:rPr>
+        <w:t xml:space="preserve">Верстка страниц должна быть адаптивной и отображаться на любых экранах различных устройств так, </w:t>
+      </w:r>
+      <w:r>
+        <w:rPr>
+          <w:lang w:eastAsia="ru-RU"/>
+        </w:rPr>
+        <w:t>как было задумано разработчиком</w:t>
       </w:r>
       <w:r>
         <w:t>;</w:t>
@@ -5586,272 +5984,44 @@
     <w:p>
       <w:pPr>
         <w:pStyle w:val="a"/>
-      </w:pPr>
-      <w:r>
-        <w:t xml:space="preserve">Язык программирования </w:t>
-      </w:r>
-      <w:proofErr w:type="spellStart"/>
-      <w:r>
-        <w:t>TypeScript</w:t>
-      </w:r>
-      <w:proofErr w:type="spellEnd"/>
-      <w:r>
-        <w:t>;</w:t>
-      </w:r>
+        <w:rPr>
+          <w:sz w:val="40"/>
+        </w:rPr>
+      </w:pPr>
+      <w:r>
+        <w:rPr>
+          <w:shd w:val="clear" w:color="auto" w:fill="FFFFFF"/>
+        </w:rPr>
+        <w:t xml:space="preserve">Все элементы управления должны быть выделены на фоне основного содержимого </w:t>
+      </w:r>
+      <w:r>
+        <w:rPr>
+          <w:shd w:val="clear" w:color="auto" w:fill="FFFFFF"/>
+        </w:rPr>
+        <w:t>страницы</w:t>
+      </w:r>
+      <w:r>
+        <w:rPr>
+          <w:shd w:val="clear" w:color="auto" w:fill="FFFFFF"/>
+        </w:rPr>
+        <w:t>.</w:t>
+      </w:r>
+    </w:p>
+    <w:p>
+      <w:pPr>
+        <w:pStyle w:val="a2"/>
+      </w:pPr>
+      <w:bookmarkStart w:id="23" w:name="_Toc68803855"/>
+      <w:r>
+        <w:t>Навигация по сайту</w:t>
+      </w:r>
+      <w:bookmarkEnd w:id="23"/>
     </w:p>
     <w:p>
       <w:pPr>
         <w:pStyle w:val="a3"/>
       </w:pPr>
-      <w:bookmarkStart w:id="18" w:name="_Toc67483038"/>
-      <w:r>
-        <w:t>Требования к персонал</w:t>
-      </w:r>
-      <w:r>
-        <w:t>у</w:t>
-      </w:r>
-      <w:r>
-        <w:t>, обслуживающего сайт</w:t>
-      </w:r>
-      <w:bookmarkEnd w:id="18"/>
-    </w:p>
-    <w:p>
-      <w:r>
-        <w:t>Для обслуживания сайте необходим</w:t>
-      </w:r>
-      <w:r>
-        <w:t>ы администраторы и модераторы.</w:t>
-      </w:r>
-    </w:p>
-    <w:p>
-      <w:pPr>
-        <w:rPr>
-          <w:lang w:val="en-US"/>
-        </w:rPr>
-      </w:pPr>
-      <w:r>
-        <w:t>В обязанности модератора входит</w:t>
-      </w:r>
-      <w:r>
-        <w:rPr>
-          <w:lang w:val="en-US"/>
-        </w:rPr>
-        <w:t>:</w:t>
-      </w:r>
-    </w:p>
-    <w:p>
-      <w:pPr>
-        <w:pStyle w:val="a"/>
-      </w:pPr>
-      <w:r>
-        <w:t>Своевременное рассмотрение жалоб пользователей и принятие необходимых мер;</w:t>
-      </w:r>
-    </w:p>
-    <w:p>
-      <w:pPr>
-        <w:pStyle w:val="a"/>
-      </w:pPr>
-      <w:r>
-        <w:t>Регулярный мониторинг приложения на наличие контента, запрещенного правилами мессенджера.</w:t>
-      </w:r>
-    </w:p>
-    <w:p>
-      <w:pPr>
-        <w:rPr>
-          <w:lang w:val="en-US"/>
-        </w:rPr>
-      </w:pPr>
-      <w:r>
-        <w:t>В обязанности администратора входит</w:t>
-      </w:r>
-      <w:r>
-        <w:rPr>
-          <w:lang w:val="en-US"/>
-        </w:rPr>
-        <w:t>:</w:t>
-      </w:r>
-    </w:p>
-    <w:p>
-      <w:pPr>
-        <w:pStyle w:val="a"/>
-      </w:pPr>
-      <w:r>
-        <w:t>Обязанности модератора;</w:t>
-      </w:r>
-    </w:p>
-    <w:p>
-      <w:pPr>
-        <w:pStyle w:val="a"/>
-      </w:pPr>
-      <w:r>
-        <w:t>Принятие новых модераторов из числа пользователей.</w:t>
-      </w:r>
-    </w:p>
-    <w:p>
-      <w:pPr>
-        <w:pStyle w:val="a2"/>
-      </w:pPr>
-      <w:bookmarkStart w:id="19" w:name="_Toc67483039"/>
-      <w:r>
-        <w:t>Языковые версии сайта</w:t>
-      </w:r>
-      <w:bookmarkEnd w:id="19"/>
-    </w:p>
-    <w:p>
-      <w:r>
-        <w:t>Все страницы сайта должны быть реализованы с поддержкой русской языковой версии.</w:t>
-      </w:r>
-    </w:p>
-    <w:p>
-      <w:pPr>
-        <w:pStyle w:val="a2"/>
-      </w:pPr>
-      <w:bookmarkStart w:id="20" w:name="_Toc67483040"/>
-      <w:r>
-        <w:t>Группы пользователей</w:t>
-      </w:r>
-      <w:bookmarkEnd w:id="20"/>
-    </w:p>
-    <w:p>
-      <w:r>
-        <w:t>Для взаимодействия с разрабатываемой системой выделяют следующие типы пользователей:</w:t>
-      </w:r>
-    </w:p>
-    <w:p>
-      <w:pPr>
-        <w:pStyle w:val="a"/>
-      </w:pPr>
-      <w:r>
-        <w:t>Пользователь;</w:t>
-      </w:r>
-    </w:p>
-    <w:p>
-      <w:pPr>
-        <w:pStyle w:val="a"/>
-      </w:pPr>
-      <w:r>
-        <w:t>Модератор;</w:t>
-      </w:r>
-    </w:p>
-    <w:p>
-      <w:pPr>
-        <w:pStyle w:val="a"/>
-      </w:pPr>
-      <w:r>
-        <w:t>Администратор.</w:t>
-      </w:r>
-    </w:p>
-    <w:p>
-      <w:pPr>
-        <w:rPr>
-          <w:color w:val="FF0000"/>
-        </w:rPr>
-      </w:pPr>
-      <w:r>
-        <w:t>Польз</w:t>
-      </w:r>
-      <w:r>
-        <w:t>ователь имеет доступ к основным функциям сайта, описанным в главе 10</w:t>
-      </w:r>
-      <w:r>
-        <w:t xml:space="preserve">. Модератор и Администратор помимо возможностей пользователя имеют обязанности, описанные в </w:t>
-      </w:r>
-      <w:r>
-        <w:t>параграфе</w:t>
-      </w:r>
-      <w:r>
-        <w:t xml:space="preserve"> </w:t>
-      </w:r>
-      <w:r>
-        <w:t>4.2.</w:t>
-      </w:r>
-    </w:p>
-    <w:p>
-      <w:pPr>
-        <w:pStyle w:val="a2"/>
-      </w:pPr>
-      <w:bookmarkStart w:id="21" w:name="_Toc67483041"/>
-      <w:r>
-        <w:lastRenderedPageBreak/>
-        <w:t>Дизайн сайта</w:t>
-      </w:r>
-      <w:bookmarkEnd w:id="21"/>
-    </w:p>
-    <w:p>
-      <w:pPr>
-        <w:pStyle w:val="a3"/>
-      </w:pPr>
-      <w:bookmarkStart w:id="22" w:name="_Toc67483042"/>
-      <w:r>
-        <w:t>Общие требования к оформлению и верстке страниц</w:t>
-      </w:r>
-      <w:bookmarkEnd w:id="22"/>
-    </w:p>
-    <w:p>
-      <w:r>
-        <w:t>Оформление и верстка страниц должны соответствовать следующим требованиям:</w:t>
-      </w:r>
-    </w:p>
-    <w:p>
-      <w:pPr>
-        <w:pStyle w:val="a"/>
-      </w:pPr>
-      <w:r>
-        <w:t xml:space="preserve">Все страницы должны быть оформлены в одинаковом стиле в соответствии с принципами </w:t>
-      </w:r>
-      <w:r>
-        <w:rPr>
-          <w:lang w:val="en-US"/>
-        </w:rPr>
-        <w:t>Flat</w:t>
-      </w:r>
-      <w:r>
-        <w:t xml:space="preserve"> </w:t>
-      </w:r>
-      <w:r>
-        <w:rPr>
-          <w:lang w:val="en-US"/>
-        </w:rPr>
-        <w:t>Design</w:t>
-      </w:r>
-      <w:r>
-        <w:t>;</w:t>
-      </w:r>
-    </w:p>
-    <w:p>
-      <w:pPr>
-        <w:pStyle w:val="a"/>
-      </w:pPr>
-      <w:r>
-        <w:t>Верстка страниц должна быть адаптивной и корректно отображаться на любых экранах различных устройств</w:t>
-      </w:r>
-      <w:r>
-        <w:t>;</w:t>
-      </w:r>
-    </w:p>
-    <w:p>
-      <w:pPr>
-        <w:pStyle w:val="a"/>
-      </w:pPr>
-      <w:r>
-        <w:t>Все элементы управления должны быть легко заметны и удобны для доступа пользователю.</w:t>
-      </w:r>
-    </w:p>
-    <w:p>
-      <w:pPr>
-        <w:pStyle w:val="a2"/>
-      </w:pPr>
-      <w:bookmarkStart w:id="23" w:name="_Toc67483043"/>
-      <w:r>
-        <w:t>Навигация по сайту</w:t>
-      </w:r>
-      <w:bookmarkEnd w:id="23"/>
-    </w:p>
-    <w:p>
-      <w:pPr>
-        <w:pStyle w:val="a3"/>
-      </w:pPr>
-      <w:bookmarkStart w:id="24" w:name="_Toc67483044"/>
+      <w:bookmarkStart w:id="24" w:name="_Toc68803856"/>
       <w:r>
         <w:t>Основное навигационное меню</w:t>
       </w:r>
@@ -5941,7 +6111,7 @@
       <w:pPr>
         <w:pStyle w:val="a2"/>
       </w:pPr>
-      <w:bookmarkStart w:id="26" w:name="_Toc67483045"/>
+      <w:bookmarkStart w:id="26" w:name="_Toc68803857"/>
       <w:r>
         <w:t>Описание страниц сайта</w:t>
       </w:r>
@@ -5951,7 +6121,7 @@
       <w:pPr>
         <w:pStyle w:val="a3"/>
       </w:pPr>
-      <w:bookmarkStart w:id="27" w:name="_Toc67483046"/>
+      <w:bookmarkStart w:id="27" w:name="_Toc68803858"/>
       <w:r>
         <w:t>Описание с</w:t>
       </w:r>
@@ -6022,7 +6192,7 @@
       <w:pPr>
         <w:pStyle w:val="a4"/>
       </w:pPr>
-      <w:bookmarkStart w:id="28" w:name="_Toc67483047"/>
+      <w:bookmarkStart w:id="28" w:name="_Toc68803859"/>
       <w:r>
         <w:t>Описание карточки</w:t>
       </w:r>
@@ -6041,6 +6211,7 @@
         <w:pStyle w:val="a"/>
       </w:pPr>
       <w:r>
+        <w:lastRenderedPageBreak/>
         <w:t>Справа от изображения находится имя пользователя или название беседы;</w:t>
       </w:r>
     </w:p>
@@ -6049,7 +6220,6 @@
         <w:pStyle w:val="a"/>
       </w:pPr>
       <w:r>
-        <w:lastRenderedPageBreak/>
         <w:t>Под именем находится краткая информация пользователя;</w:t>
       </w:r>
     </w:p>
@@ -6096,7 +6266,7 @@
       <w:pPr>
         <w:pStyle w:val="a3"/>
       </w:pPr>
-      <w:bookmarkStart w:id="29" w:name="_Toc67483048"/>
+      <w:bookmarkStart w:id="29" w:name="_Toc68803860"/>
       <w:r>
         <w:t>Описание страницы «Чат»</w:t>
       </w:r>
@@ -6168,7 +6338,7 @@
       <w:pPr>
         <w:pStyle w:val="a3"/>
       </w:pPr>
-      <w:bookmarkStart w:id="30" w:name="_Toc67483049"/>
+      <w:bookmarkStart w:id="30" w:name="_Toc68803861"/>
       <w:r>
         <w:t>Описание страницы «Профиль»</w:t>
       </w:r>
@@ -6218,7 +6388,7 @@
       <w:pPr>
         <w:pStyle w:val="a2"/>
       </w:pPr>
-      <w:bookmarkStart w:id="31" w:name="_Toc67483050"/>
+      <w:bookmarkStart w:id="31" w:name="_Toc68803862"/>
       <w:r>
         <w:t>Функциональность сайта</w:t>
       </w:r>
@@ -6238,6 +6408,7 @@
         </w:numPr>
       </w:pPr>
       <w:r>
+        <w:lastRenderedPageBreak/>
         <w:t>Авторизация/Регистрация</w:t>
       </w:r>
     </w:p>
@@ -6246,7 +6417,6 @@
         <w:pStyle w:val="a"/>
       </w:pPr>
       <w:r>
-        <w:lastRenderedPageBreak/>
         <w:t>При первом использовании приложения пользователь имеет возможность зарегистрировать новый аккаунт</w:t>
       </w:r>
       <w:r>
@@ -6437,15 +6607,15 @@
         </w:numPr>
       </w:pPr>
       <w:r>
+        <w:t>Пользование личным чатом</w:t>
+      </w:r>
+    </w:p>
+    <w:p>
+      <w:pPr>
+        <w:pStyle w:val="a"/>
+      </w:pPr>
+      <w:r>
         <w:lastRenderedPageBreak/>
-        <w:t>Пользование личным чатом</w:t>
-      </w:r>
-    </w:p>
-    <w:p>
-      <w:pPr>
-        <w:pStyle w:val="a"/>
-      </w:pPr>
-      <w:r>
         <w:t>Пользователь видит перед собой список сообщений от других пользователей в общем чате, или от одного конкретного в личном.</w:t>
       </w:r>
     </w:p>
@@ -6653,7 +6823,7 @@
       <w:pPr>
         <w:pStyle w:val="a2"/>
       </w:pPr>
-      <w:bookmarkStart w:id="32" w:name="_Toc67483051"/>
+      <w:bookmarkStart w:id="32" w:name="_Toc68803863"/>
       <w:r>
         <w:t>Порядок контроля и приемки работ</w:t>
       </w:r>
@@ -6661,13 +6831,23 @@
     </w:p>
     <w:p>
       <w:r>
-        <w:t>Контроль разработки системы осуществляется посредствам запланированных встреч между руководителем данного проекта и заказчиком. Готовая система с полной документацией будет представлена заказчику в запланированную согласно данному документу дату. Заказчик определит соответствие системы его требованиям и осуществит её приём.</w:t>
-      </w:r>
-    </w:p>
-    <w:p>
+        <w:t xml:space="preserve">Контроль разработки системы осуществляется посредствам запланированных встреч между </w:t>
+      </w:r>
+      <w:r>
+        <w:t>исполнителями</w:t>
+      </w:r>
+      <w:r>
+        <w:t xml:space="preserve"> данного проекта и заказчиком. Готовая система с полной документацией будет представлена заказчику в запланированную согласно данному документу дату. Заказчик определит соответствие системы его требованиям и осуществит её приём.</w:t>
+      </w:r>
+      <w:r>
+        <w:t xml:space="preserve"> </w:t>
+      </w:r>
+      <w:r>
+        <w:t xml:space="preserve">Вся документация должна </w:t>
+      </w:r>
       <w:r>
         <w:lastRenderedPageBreak/>
-        <w:t xml:space="preserve">Вся документация должна быть подготовлена и передана, как в печатном, так и в электронном виде (в формате </w:t>
+        <w:t xml:space="preserve">быть подготовлена и передана, как в печатном, так и в электронном виде (в формате </w:t>
       </w:r>
       <w:proofErr w:type="spellStart"/>
       <w:r>
@@ -6698,7 +6878,7 @@
       <w:pPr>
         <w:pStyle w:val="a2"/>
       </w:pPr>
-      <w:bookmarkStart w:id="33" w:name="_Toc67483052"/>
+      <w:bookmarkStart w:id="33" w:name="_Toc68803864"/>
       <w:r>
         <w:t>Реквизиты и подписи сторон</w:t>
       </w:r>
@@ -6714,7 +6894,13 @@
         <w:ind w:right="4818"/>
       </w:pPr>
       <w:r>
-        <w:t>______________ (Тарасов В.С.)</w:t>
+        <w:t>______________ (Тарасов В.</w:t>
+      </w:r>
+      <w:r>
+        <w:t xml:space="preserve"> </w:t>
+      </w:r>
+      <w:r>
+        <w:t>С.)</w:t>
       </w:r>
     </w:p>
     <w:p>
@@ -6727,7 +6913,13 @@
         <w:ind w:right="4818"/>
       </w:pPr>
       <w:r>
-        <w:t>__________ (Проскуряков Е.Д.)</w:t>
+        <w:t>__________ (Проскуряков Е.</w:t>
+      </w:r>
+      <w:r>
+        <w:t xml:space="preserve"> </w:t>
+      </w:r>
+      <w:r>
+        <w:t>Д.)</w:t>
       </w:r>
     </w:p>
     <w:p>
@@ -6735,7 +6927,13 @@
         <w:ind w:right="4818"/>
       </w:pPr>
       <w:r>
-        <w:t>_____________ (Каширин Д.С.)</w:t>
+        <w:t>_____________ (Каширин Д.</w:t>
+      </w:r>
+      <w:r>
+        <w:t xml:space="preserve"> </w:t>
+      </w:r>
+      <w:r>
+        <w:t>С.)</w:t>
       </w:r>
     </w:p>
     <w:p>
@@ -6743,7 +6941,21 @@
         <w:ind w:right="4818"/>
       </w:pPr>
       <w:r>
-        <w:t>_____________ (Кузнецов А.</w:t>
+        <w:t>____________</w:t>
+      </w:r>
+      <w:proofErr w:type="gramStart"/>
+      <w:r>
+        <w:t>_</w:t>
+      </w:r>
+      <w:r>
+        <w:t>(</w:t>
+      </w:r>
+      <w:proofErr w:type="gramEnd"/>
+      <w:r>
+        <w:t>Кузнецов А.</w:t>
+      </w:r>
+      <w:r>
+        <w:t xml:space="preserve"> </w:t>
       </w:r>
       <w:r>
         <w:t>Д</w:t>
@@ -6836,7 +7048,7 @@
             <w:rStyle w:val="aff2"/>
             <w:noProof/>
           </w:rPr>
-          <w:t>3</w:t>
+          <w:t>15</w:t>
         </w:r>
         <w:r>
           <w:rPr>
@@ -6887,20 +7099,397 @@
 <file path=word/numbering.xml><?xml version="1.0" encoding="utf-8"?>
 <w:numbering xmlns:wpc="http://schemas.microsoft.com/office/word/2010/wordprocessingCanvas" xmlns:cx="http://schemas.microsoft.com/office/drawing/2014/chartex" xmlns:cx1="http://schemas.microsoft.com/office/drawing/2015/9/8/chartex" xmlns:mc="http://schemas.openxmlformats.org/markup-compatibility/2006" xmlns:o="urn:schemas-microsoft-com:office:office" xmlns:r="http://schemas.openxmlformats.org/officeDocument/2006/relationships" xmlns:m="http://schemas.openxmlformats.org/officeDocument/2006/math" xmlns:v="urn:schemas-microsoft-com:vml" xmlns:wp14="http://schemas.microsoft.com/office/word/2010/wordprocessingDrawing" xmlns:wp="http://schemas.openxmlformats.org/drawingml/2006/wordprocessingDrawing" xmlns:w10="urn:schemas-microsoft-com:office:word" xmlns:w="http://schemas.openxmlformats.org/wordprocessingml/2006/main" xmlns:w14="http://schemas.microsoft.com/office/word/2010/wordml" xmlns:w15="http://schemas.microsoft.com/office/word/2012/wordml" xmlns:w16se="http://schemas.microsoft.com/office/word/2015/wordml/symex" xmlns:wpg="http://schemas.microsoft.com/office/word/2010/wordprocessingGroup" xmlns:wpi="http://schemas.microsoft.com/office/word/2010/wordprocessingInk" xmlns:wne="http://schemas.microsoft.com/office/word/2006/wordml" xmlns:wps="http://schemas.microsoft.com/office/word/2010/wordprocessingShape" mc:Ignorable="w14 w15 w16se wp14">
   <w:abstractNum w:abstractNumId="0" w15:restartNumberingAfterBreak="0">
+    <w:nsid w:val="036B3CBE"/>
+    <w:multiLevelType w:val="hybridMultilevel"/>
+    <w:tmpl w:val="EC82EDE8"/>
+    <w:lvl w:ilvl="0" w:tplc="04190001">
+      <w:start w:val="1"/>
+      <w:numFmt w:val="bullet"/>
+      <w:lvlText w:val=""/>
+      <w:lvlJc w:val="left"/>
+      <w:pPr>
+        <w:ind w:left="720" w:hanging="360"/>
+      </w:pPr>
+      <w:rPr>
+        <w:rFonts w:ascii="Symbol" w:hAnsi="Symbol" w:hint="default"/>
+      </w:rPr>
+    </w:lvl>
+    <w:lvl w:ilvl="1" w:tplc="04190003">
+      <w:start w:val="1"/>
+      <w:numFmt w:val="bullet"/>
+      <w:lvlText w:val="o"/>
+      <w:lvlJc w:val="left"/>
+      <w:pPr>
+        <w:ind w:left="1440" w:hanging="360"/>
+      </w:pPr>
+      <w:rPr>
+        <w:rFonts w:ascii="Courier New" w:hAnsi="Courier New" w:cs="Courier New" w:hint="default"/>
+      </w:rPr>
+    </w:lvl>
+    <w:lvl w:ilvl="2" w:tplc="04190005" w:tentative="1">
+      <w:start w:val="1"/>
+      <w:numFmt w:val="bullet"/>
+      <w:lvlText w:val=""/>
+      <w:lvlJc w:val="left"/>
+      <w:pPr>
+        <w:ind w:left="2160" w:hanging="360"/>
+      </w:pPr>
+      <w:rPr>
+        <w:rFonts w:ascii="Wingdings" w:hAnsi="Wingdings" w:hint="default"/>
+      </w:rPr>
+    </w:lvl>
+    <w:lvl w:ilvl="3" w:tplc="04190001" w:tentative="1">
+      <w:start w:val="1"/>
+      <w:numFmt w:val="bullet"/>
+      <w:lvlText w:val=""/>
+      <w:lvlJc w:val="left"/>
+      <w:pPr>
+        <w:ind w:left="2880" w:hanging="360"/>
+      </w:pPr>
+      <w:rPr>
+        <w:rFonts w:ascii="Symbol" w:hAnsi="Symbol" w:hint="default"/>
+      </w:rPr>
+    </w:lvl>
+    <w:lvl w:ilvl="4" w:tplc="04190003" w:tentative="1">
+      <w:start w:val="1"/>
+      <w:numFmt w:val="bullet"/>
+      <w:lvlText w:val="o"/>
+      <w:lvlJc w:val="left"/>
+      <w:pPr>
+        <w:ind w:left="3600" w:hanging="360"/>
+      </w:pPr>
+      <w:rPr>
+        <w:rFonts w:ascii="Courier New" w:hAnsi="Courier New" w:cs="Courier New" w:hint="default"/>
+      </w:rPr>
+    </w:lvl>
+    <w:lvl w:ilvl="5" w:tplc="04190005" w:tentative="1">
+      <w:start w:val="1"/>
+      <w:numFmt w:val="bullet"/>
+      <w:lvlText w:val=""/>
+      <w:lvlJc w:val="left"/>
+      <w:pPr>
+        <w:ind w:left="4320" w:hanging="360"/>
+      </w:pPr>
+      <w:rPr>
+        <w:rFonts w:ascii="Wingdings" w:hAnsi="Wingdings" w:hint="default"/>
+      </w:rPr>
+    </w:lvl>
+    <w:lvl w:ilvl="6" w:tplc="04190001" w:tentative="1">
+      <w:start w:val="1"/>
+      <w:numFmt w:val="bullet"/>
+      <w:lvlText w:val=""/>
+      <w:lvlJc w:val="left"/>
+      <w:pPr>
+        <w:ind w:left="5040" w:hanging="360"/>
+      </w:pPr>
+      <w:rPr>
+        <w:rFonts w:ascii="Symbol" w:hAnsi="Symbol" w:hint="default"/>
+      </w:rPr>
+    </w:lvl>
+    <w:lvl w:ilvl="7" w:tplc="04190003" w:tentative="1">
+      <w:start w:val="1"/>
+      <w:numFmt w:val="bullet"/>
+      <w:lvlText w:val="o"/>
+      <w:lvlJc w:val="left"/>
+      <w:pPr>
+        <w:ind w:left="5760" w:hanging="360"/>
+      </w:pPr>
+      <w:rPr>
+        <w:rFonts w:ascii="Courier New" w:hAnsi="Courier New" w:cs="Courier New" w:hint="default"/>
+      </w:rPr>
+    </w:lvl>
+    <w:lvl w:ilvl="8" w:tplc="04190005" w:tentative="1">
+      <w:start w:val="1"/>
+      <w:numFmt w:val="bullet"/>
+      <w:lvlText w:val=""/>
+      <w:lvlJc w:val="left"/>
+      <w:pPr>
+        <w:ind w:left="6480" w:hanging="360"/>
+      </w:pPr>
+      <w:rPr>
+        <w:rFonts w:ascii="Wingdings" w:hAnsi="Wingdings" w:hint="default"/>
+      </w:rPr>
+    </w:lvl>
+  </w:abstractNum>
+  <w:abstractNum w:abstractNumId="1" w15:restartNumberingAfterBreak="0">
+    <w:nsid w:val="07087D25"/>
+    <w:multiLevelType w:val="hybridMultilevel"/>
+    <w:tmpl w:val="74F2D272"/>
+    <w:lvl w:ilvl="0" w:tplc="43D22514">
+      <w:start w:val="1"/>
+      <w:numFmt w:val="bullet"/>
+      <w:lvlText w:val=""/>
+      <w:lvlJc w:val="left"/>
+      <w:pPr>
+        <w:ind w:left="720" w:hanging="360"/>
+      </w:pPr>
+      <w:rPr>
+        <w:rFonts w:ascii="Symbol" w:hAnsi="Symbol" w:hint="default"/>
+      </w:rPr>
+    </w:lvl>
+    <w:lvl w:ilvl="1" w:tplc="04190003" w:tentative="1">
+      <w:start w:val="1"/>
+      <w:numFmt w:val="bullet"/>
+      <w:lvlText w:val="o"/>
+      <w:lvlJc w:val="left"/>
+      <w:pPr>
+        <w:ind w:left="1440" w:hanging="360"/>
+      </w:pPr>
+      <w:rPr>
+        <w:rFonts w:ascii="Courier New" w:hAnsi="Courier New" w:cs="Courier New" w:hint="default"/>
+      </w:rPr>
+    </w:lvl>
+    <w:lvl w:ilvl="2" w:tplc="04190005" w:tentative="1">
+      <w:start w:val="1"/>
+      <w:numFmt w:val="bullet"/>
+      <w:lvlText w:val=""/>
+      <w:lvlJc w:val="left"/>
+      <w:pPr>
+        <w:ind w:left="2160" w:hanging="360"/>
+      </w:pPr>
+      <w:rPr>
+        <w:rFonts w:ascii="Wingdings" w:hAnsi="Wingdings" w:hint="default"/>
+      </w:rPr>
+    </w:lvl>
+    <w:lvl w:ilvl="3" w:tplc="04190001" w:tentative="1">
+      <w:start w:val="1"/>
+      <w:numFmt w:val="bullet"/>
+      <w:lvlText w:val=""/>
+      <w:lvlJc w:val="left"/>
+      <w:pPr>
+        <w:ind w:left="2880" w:hanging="360"/>
+      </w:pPr>
+      <w:rPr>
+        <w:rFonts w:ascii="Symbol" w:hAnsi="Symbol" w:hint="default"/>
+      </w:rPr>
+    </w:lvl>
+    <w:lvl w:ilvl="4" w:tplc="04190003" w:tentative="1">
+      <w:start w:val="1"/>
+      <w:numFmt w:val="bullet"/>
+      <w:lvlText w:val="o"/>
+      <w:lvlJc w:val="left"/>
+      <w:pPr>
+        <w:ind w:left="3600" w:hanging="360"/>
+      </w:pPr>
+      <w:rPr>
+        <w:rFonts w:ascii="Courier New" w:hAnsi="Courier New" w:cs="Courier New" w:hint="default"/>
+      </w:rPr>
+    </w:lvl>
+    <w:lvl w:ilvl="5" w:tplc="04190005" w:tentative="1">
+      <w:start w:val="1"/>
+      <w:numFmt w:val="bullet"/>
+      <w:lvlText w:val=""/>
+      <w:lvlJc w:val="left"/>
+      <w:pPr>
+        <w:ind w:left="4320" w:hanging="360"/>
+      </w:pPr>
+      <w:rPr>
+        <w:rFonts w:ascii="Wingdings" w:hAnsi="Wingdings" w:hint="default"/>
+      </w:rPr>
+    </w:lvl>
+    <w:lvl w:ilvl="6" w:tplc="04190001" w:tentative="1">
+      <w:start w:val="1"/>
+      <w:numFmt w:val="bullet"/>
+      <w:lvlText w:val=""/>
+      <w:lvlJc w:val="left"/>
+      <w:pPr>
+        <w:ind w:left="5040" w:hanging="360"/>
+      </w:pPr>
+      <w:rPr>
+        <w:rFonts w:ascii="Symbol" w:hAnsi="Symbol" w:hint="default"/>
+      </w:rPr>
+    </w:lvl>
+    <w:lvl w:ilvl="7" w:tplc="04190003" w:tentative="1">
+      <w:start w:val="1"/>
+      <w:numFmt w:val="bullet"/>
+      <w:lvlText w:val="o"/>
+      <w:lvlJc w:val="left"/>
+      <w:pPr>
+        <w:ind w:left="5760" w:hanging="360"/>
+      </w:pPr>
+      <w:rPr>
+        <w:rFonts w:ascii="Courier New" w:hAnsi="Courier New" w:cs="Courier New" w:hint="default"/>
+      </w:rPr>
+    </w:lvl>
+    <w:lvl w:ilvl="8" w:tplc="04190005" w:tentative="1">
+      <w:start w:val="1"/>
+      <w:numFmt w:val="bullet"/>
+      <w:lvlText w:val=""/>
+      <w:lvlJc w:val="left"/>
+      <w:pPr>
+        <w:ind w:left="6480" w:hanging="360"/>
+      </w:pPr>
+      <w:rPr>
+        <w:rFonts w:ascii="Wingdings" w:hAnsi="Wingdings" w:hint="default"/>
+      </w:rPr>
+    </w:lvl>
+  </w:abstractNum>
+  <w:abstractNum w:abstractNumId="2" w15:restartNumberingAfterBreak="0">
+    <w:nsid w:val="09AE0479"/>
+    <w:multiLevelType w:val="multilevel"/>
+    <w:tmpl w:val="7C7ABCD6"/>
+    <w:lvl w:ilvl="0">
+      <w:start w:val="1"/>
+      <w:numFmt w:val="bullet"/>
+      <w:lvlText w:val=""/>
+      <w:lvlJc w:val="left"/>
+      <w:pPr>
+        <w:tabs>
+          <w:tab w:val="num" w:pos="720"/>
+        </w:tabs>
+        <w:ind w:left="720" w:hanging="360"/>
+      </w:pPr>
+      <w:rPr>
+        <w:rFonts w:ascii="Symbol" w:hAnsi="Symbol" w:hint="default"/>
+        <w:sz w:val="20"/>
+      </w:rPr>
+    </w:lvl>
+    <w:lvl w:ilvl="1" w:tentative="1">
+      <w:start w:val="1"/>
+      <w:numFmt w:val="bullet"/>
+      <w:lvlText w:val="o"/>
+      <w:lvlJc w:val="left"/>
+      <w:pPr>
+        <w:tabs>
+          <w:tab w:val="num" w:pos="1440"/>
+        </w:tabs>
+        <w:ind w:left="1440" w:hanging="360"/>
+      </w:pPr>
+      <w:rPr>
+        <w:rFonts w:ascii="Courier New" w:hAnsi="Courier New" w:hint="default"/>
+        <w:sz w:val="20"/>
+      </w:rPr>
+    </w:lvl>
+    <w:lvl w:ilvl="2" w:tentative="1">
+      <w:start w:val="1"/>
+      <w:numFmt w:val="bullet"/>
+      <w:lvlText w:val=""/>
+      <w:lvlJc w:val="left"/>
+      <w:pPr>
+        <w:tabs>
+          <w:tab w:val="num" w:pos="2160"/>
+        </w:tabs>
+        <w:ind w:left="2160" w:hanging="360"/>
+      </w:pPr>
+      <w:rPr>
+        <w:rFonts w:ascii="Wingdings" w:hAnsi="Wingdings" w:hint="default"/>
+        <w:sz w:val="20"/>
+      </w:rPr>
+    </w:lvl>
+    <w:lvl w:ilvl="3" w:tentative="1">
+      <w:start w:val="1"/>
+      <w:numFmt w:val="bullet"/>
+      <w:lvlText w:val=""/>
+      <w:lvlJc w:val="left"/>
+      <w:pPr>
+        <w:tabs>
+          <w:tab w:val="num" w:pos="2880"/>
+        </w:tabs>
+        <w:ind w:left="2880" w:hanging="360"/>
+      </w:pPr>
+      <w:rPr>
+        <w:rFonts w:ascii="Wingdings" w:hAnsi="Wingdings" w:hint="default"/>
+        <w:sz w:val="20"/>
+      </w:rPr>
+    </w:lvl>
+    <w:lvl w:ilvl="4" w:tentative="1">
+      <w:start w:val="1"/>
+      <w:numFmt w:val="bullet"/>
+      <w:lvlText w:val=""/>
+      <w:lvlJc w:val="left"/>
+      <w:pPr>
+        <w:tabs>
+          <w:tab w:val="num" w:pos="3600"/>
+        </w:tabs>
+        <w:ind w:left="3600" w:hanging="360"/>
+      </w:pPr>
+      <w:rPr>
+        <w:rFonts w:ascii="Wingdings" w:hAnsi="Wingdings" w:hint="default"/>
+        <w:sz w:val="20"/>
+      </w:rPr>
+    </w:lvl>
+    <w:lvl w:ilvl="5" w:tentative="1">
+      <w:start w:val="1"/>
+      <w:numFmt w:val="bullet"/>
+      <w:lvlText w:val=""/>
+      <w:lvlJc w:val="left"/>
+      <w:pPr>
+        <w:tabs>
+          <w:tab w:val="num" w:pos="4320"/>
+        </w:tabs>
+        <w:ind w:left="4320" w:hanging="360"/>
+      </w:pPr>
+      <w:rPr>
+        <w:rFonts w:ascii="Wingdings" w:hAnsi="Wingdings" w:hint="default"/>
+        <w:sz w:val="20"/>
+      </w:rPr>
+    </w:lvl>
+    <w:lvl w:ilvl="6" w:tentative="1">
+      <w:start w:val="1"/>
+      <w:numFmt w:val="bullet"/>
+      <w:lvlText w:val=""/>
+      <w:lvlJc w:val="left"/>
+      <w:pPr>
+        <w:tabs>
+          <w:tab w:val="num" w:pos="5040"/>
+        </w:tabs>
+        <w:ind w:left="5040" w:hanging="360"/>
+      </w:pPr>
+      <w:rPr>
+        <w:rFonts w:ascii="Wingdings" w:hAnsi="Wingdings" w:hint="default"/>
+        <w:sz w:val="20"/>
+      </w:rPr>
+    </w:lvl>
+    <w:lvl w:ilvl="7" w:tentative="1">
+      <w:start w:val="1"/>
+      <w:numFmt w:val="bullet"/>
+      <w:lvlText w:val=""/>
+      <w:lvlJc w:val="left"/>
+      <w:pPr>
+        <w:tabs>
+          <w:tab w:val="num" w:pos="5760"/>
+        </w:tabs>
+        <w:ind w:left="5760" w:hanging="360"/>
+      </w:pPr>
+      <w:rPr>
+        <w:rFonts w:ascii="Wingdings" w:hAnsi="Wingdings" w:hint="default"/>
+        <w:sz w:val="20"/>
+      </w:rPr>
+    </w:lvl>
+    <w:lvl w:ilvl="8" w:tentative="1">
+      <w:start w:val="1"/>
+      <w:numFmt w:val="bullet"/>
+      <w:lvlText w:val=""/>
+      <w:lvlJc w:val="left"/>
+      <w:pPr>
+        <w:tabs>
+          <w:tab w:val="num" w:pos="6480"/>
+        </w:tabs>
+        <w:ind w:left="6480" w:hanging="360"/>
+      </w:pPr>
+      <w:rPr>
+        <w:rFonts w:ascii="Wingdings" w:hAnsi="Wingdings" w:hint="default"/>
+        <w:sz w:val="20"/>
+      </w:rPr>
+    </w:lvl>
+  </w:abstractNum>
+  <w:abstractNum w:abstractNumId="3" w15:restartNumberingAfterBreak="0">
     <w:nsid w:val="127E2782"/>
     <w:multiLevelType w:val="hybridMultilevel"/>
-    <w:tmpl w:val="A844B0E8"/>
-    <w:lvl w:ilvl="0" w:tplc="2EC6ACD6">
+    <w:tmpl w:val="A47CA028"/>
+    <w:lvl w:ilvl="0" w:tplc="CB840E1A">
       <w:start w:val="1"/>
       <w:numFmt w:val="bullet"/>
       <w:pStyle w:val="a"/>
-      <w:lvlText w:val=""/>
+      <w:lvlText w:val=""/>
       <w:lvlJc w:val="left"/>
       <w:pPr>
         <w:ind w:left="720" w:hanging="360"/>
       </w:pPr>
       <w:rPr>
         <w:rFonts w:ascii="Symbol" w:hAnsi="Symbol" w:hint="default"/>
+        <w:sz w:val="28"/>
+        <w:szCs w:val="28"/>
       </w:rPr>
     </w:lvl>
     <w:lvl w:ilvl="1" w:tplc="04190003" w:tentative="1">
@@ -7000,7 +7589,233 @@
       </w:rPr>
     </w:lvl>
   </w:abstractNum>
-  <w:abstractNum w:abstractNumId="1" w15:restartNumberingAfterBreak="0">
+  <w:abstractNum w:abstractNumId="4" w15:restartNumberingAfterBreak="0">
+    <w:nsid w:val="2269470A"/>
+    <w:multiLevelType w:val="hybridMultilevel"/>
+    <w:tmpl w:val="28F47476"/>
+    <w:lvl w:ilvl="0" w:tplc="43D22514">
+      <w:start w:val="1"/>
+      <w:numFmt w:val="bullet"/>
+      <w:lvlText w:val=""/>
+      <w:lvlJc w:val="left"/>
+      <w:pPr>
+        <w:ind w:left="1080" w:hanging="360"/>
+      </w:pPr>
+      <w:rPr>
+        <w:rFonts w:ascii="Symbol" w:hAnsi="Symbol" w:hint="default"/>
+      </w:rPr>
+    </w:lvl>
+    <w:lvl w:ilvl="1" w:tplc="04190003" w:tentative="1">
+      <w:start w:val="1"/>
+      <w:numFmt w:val="bullet"/>
+      <w:lvlText w:val="o"/>
+      <w:lvlJc w:val="left"/>
+      <w:pPr>
+        <w:ind w:left="1800" w:hanging="360"/>
+      </w:pPr>
+      <w:rPr>
+        <w:rFonts w:ascii="Courier New" w:hAnsi="Courier New" w:cs="Courier New" w:hint="default"/>
+      </w:rPr>
+    </w:lvl>
+    <w:lvl w:ilvl="2" w:tplc="04190005" w:tentative="1">
+      <w:start w:val="1"/>
+      <w:numFmt w:val="bullet"/>
+      <w:lvlText w:val=""/>
+      <w:lvlJc w:val="left"/>
+      <w:pPr>
+        <w:ind w:left="2520" w:hanging="360"/>
+      </w:pPr>
+      <w:rPr>
+        <w:rFonts w:ascii="Wingdings" w:hAnsi="Wingdings" w:hint="default"/>
+      </w:rPr>
+    </w:lvl>
+    <w:lvl w:ilvl="3" w:tplc="04190001" w:tentative="1">
+      <w:start w:val="1"/>
+      <w:numFmt w:val="bullet"/>
+      <w:lvlText w:val=""/>
+      <w:lvlJc w:val="left"/>
+      <w:pPr>
+        <w:ind w:left="3240" w:hanging="360"/>
+      </w:pPr>
+      <w:rPr>
+        <w:rFonts w:ascii="Symbol" w:hAnsi="Symbol" w:hint="default"/>
+      </w:rPr>
+    </w:lvl>
+    <w:lvl w:ilvl="4" w:tplc="04190003" w:tentative="1">
+      <w:start w:val="1"/>
+      <w:numFmt w:val="bullet"/>
+      <w:lvlText w:val="o"/>
+      <w:lvlJc w:val="left"/>
+      <w:pPr>
+        <w:ind w:left="3960" w:hanging="360"/>
+      </w:pPr>
+      <w:rPr>
+        <w:rFonts w:ascii="Courier New" w:hAnsi="Courier New" w:cs="Courier New" w:hint="default"/>
+      </w:rPr>
+    </w:lvl>
+    <w:lvl w:ilvl="5" w:tplc="04190005" w:tentative="1">
+      <w:start w:val="1"/>
+      <w:numFmt w:val="bullet"/>
+      <w:lvlText w:val=""/>
+      <w:lvlJc w:val="left"/>
+      <w:pPr>
+        <w:ind w:left="4680" w:hanging="360"/>
+      </w:pPr>
+      <w:rPr>
+        <w:rFonts w:ascii="Wingdings" w:hAnsi="Wingdings" w:hint="default"/>
+      </w:rPr>
+    </w:lvl>
+    <w:lvl w:ilvl="6" w:tplc="04190001" w:tentative="1">
+      <w:start w:val="1"/>
+      <w:numFmt w:val="bullet"/>
+      <w:lvlText w:val=""/>
+      <w:lvlJc w:val="left"/>
+      <w:pPr>
+        <w:ind w:left="5400" w:hanging="360"/>
+      </w:pPr>
+      <w:rPr>
+        <w:rFonts w:ascii="Symbol" w:hAnsi="Symbol" w:hint="default"/>
+      </w:rPr>
+    </w:lvl>
+    <w:lvl w:ilvl="7" w:tplc="04190003" w:tentative="1">
+      <w:start w:val="1"/>
+      <w:numFmt w:val="bullet"/>
+      <w:lvlText w:val="o"/>
+      <w:lvlJc w:val="left"/>
+      <w:pPr>
+        <w:ind w:left="6120" w:hanging="360"/>
+      </w:pPr>
+      <w:rPr>
+        <w:rFonts w:ascii="Courier New" w:hAnsi="Courier New" w:cs="Courier New" w:hint="default"/>
+      </w:rPr>
+    </w:lvl>
+    <w:lvl w:ilvl="8" w:tplc="04190005" w:tentative="1">
+      <w:start w:val="1"/>
+      <w:numFmt w:val="bullet"/>
+      <w:lvlText w:val=""/>
+      <w:lvlJc w:val="left"/>
+      <w:pPr>
+        <w:ind w:left="6840" w:hanging="360"/>
+      </w:pPr>
+      <w:rPr>
+        <w:rFonts w:ascii="Wingdings" w:hAnsi="Wingdings" w:hint="default"/>
+      </w:rPr>
+    </w:lvl>
+  </w:abstractNum>
+  <w:abstractNum w:abstractNumId="5" w15:restartNumberingAfterBreak="0">
+    <w:nsid w:val="29F37B21"/>
+    <w:multiLevelType w:val="hybridMultilevel"/>
+    <w:tmpl w:val="2D580BF8"/>
+    <w:lvl w:ilvl="0" w:tplc="43D22514">
+      <w:start w:val="1"/>
+      <w:numFmt w:val="bullet"/>
+      <w:lvlText w:val=""/>
+      <w:lvlJc w:val="left"/>
+      <w:pPr>
+        <w:ind w:left="720" w:hanging="360"/>
+      </w:pPr>
+      <w:rPr>
+        <w:rFonts w:ascii="Symbol" w:hAnsi="Symbol" w:hint="default"/>
+      </w:rPr>
+    </w:lvl>
+    <w:lvl w:ilvl="1" w:tplc="04190003">
+      <w:start w:val="1"/>
+      <w:numFmt w:val="bullet"/>
+      <w:lvlText w:val="o"/>
+      <w:lvlJc w:val="left"/>
+      <w:pPr>
+        <w:ind w:left="1440" w:hanging="360"/>
+      </w:pPr>
+      <w:rPr>
+        <w:rFonts w:ascii="Courier New" w:hAnsi="Courier New" w:cs="Courier New" w:hint="default"/>
+      </w:rPr>
+    </w:lvl>
+    <w:lvl w:ilvl="2" w:tplc="04190005" w:tentative="1">
+      <w:start w:val="1"/>
+      <w:numFmt w:val="bullet"/>
+      <w:lvlText w:val=""/>
+      <w:lvlJc w:val="left"/>
+      <w:pPr>
+        <w:ind w:left="2160" w:hanging="360"/>
+      </w:pPr>
+      <w:rPr>
+        <w:rFonts w:ascii="Wingdings" w:hAnsi="Wingdings" w:hint="default"/>
+      </w:rPr>
+    </w:lvl>
+    <w:lvl w:ilvl="3" w:tplc="04190001" w:tentative="1">
+      <w:start w:val="1"/>
+      <w:numFmt w:val="bullet"/>
+      <w:lvlText w:val=""/>
+      <w:lvlJc w:val="left"/>
+      <w:pPr>
+        <w:ind w:left="2880" w:hanging="360"/>
+      </w:pPr>
+      <w:rPr>
+        <w:rFonts w:ascii="Symbol" w:hAnsi="Symbol" w:hint="default"/>
+      </w:rPr>
+    </w:lvl>
+    <w:lvl w:ilvl="4" w:tplc="04190003" w:tentative="1">
+      <w:start w:val="1"/>
+      <w:numFmt w:val="bullet"/>
+      <w:lvlText w:val="o"/>
+      <w:lvlJc w:val="left"/>
+      <w:pPr>
+        <w:ind w:left="3600" w:hanging="360"/>
+      </w:pPr>
+      <w:rPr>
+        <w:rFonts w:ascii="Courier New" w:hAnsi="Courier New" w:cs="Courier New" w:hint="default"/>
+      </w:rPr>
+    </w:lvl>
+    <w:lvl w:ilvl="5" w:tplc="04190005" w:tentative="1">
+      <w:start w:val="1"/>
+      <w:numFmt w:val="bullet"/>
+      <w:lvlText w:val=""/>
+      <w:lvlJc w:val="left"/>
+      <w:pPr>
+        <w:ind w:left="4320" w:hanging="360"/>
+      </w:pPr>
+      <w:rPr>
+        <w:rFonts w:ascii="Wingdings" w:hAnsi="Wingdings" w:hint="default"/>
+      </w:rPr>
+    </w:lvl>
+    <w:lvl w:ilvl="6" w:tplc="04190001" w:tentative="1">
+      <w:start w:val="1"/>
+      <w:numFmt w:val="bullet"/>
+      <w:lvlText w:val=""/>
+      <w:lvlJc w:val="left"/>
+      <w:pPr>
+        <w:ind w:left="5040" w:hanging="360"/>
+      </w:pPr>
+      <w:rPr>
+        <w:rFonts w:ascii="Symbol" w:hAnsi="Symbol" w:hint="default"/>
+      </w:rPr>
+    </w:lvl>
+    <w:lvl w:ilvl="7" w:tplc="04190003" w:tentative="1">
+      <w:start w:val="1"/>
+      <w:numFmt w:val="bullet"/>
+      <w:lvlText w:val="o"/>
+      <w:lvlJc w:val="left"/>
+      <w:pPr>
+        <w:ind w:left="5760" w:hanging="360"/>
+      </w:pPr>
+      <w:rPr>
+        <w:rFonts w:ascii="Courier New" w:hAnsi="Courier New" w:cs="Courier New" w:hint="default"/>
+      </w:rPr>
+    </w:lvl>
+    <w:lvl w:ilvl="8" w:tplc="04190005" w:tentative="1">
+      <w:start w:val="1"/>
+      <w:numFmt w:val="bullet"/>
+      <w:lvlText w:val=""/>
+      <w:lvlJc w:val="left"/>
+      <w:pPr>
+        <w:ind w:left="6480" w:hanging="360"/>
+      </w:pPr>
+      <w:rPr>
+        <w:rFonts w:ascii="Wingdings" w:hAnsi="Wingdings" w:hint="default"/>
+      </w:rPr>
+    </w:lvl>
+  </w:abstractNum>
+  <w:abstractNum w:abstractNumId="6" w15:restartNumberingAfterBreak="0">
     <w:nsid w:val="31427B12"/>
     <w:multiLevelType w:val="multilevel"/>
     <w:tmpl w:val="D5908160"/>
@@ -7113,7 +7928,7 @@
       </w:rPr>
     </w:lvl>
   </w:abstractNum>
-  <w:abstractNum w:abstractNumId="2" w15:restartNumberingAfterBreak="0">
+  <w:abstractNum w:abstractNumId="7" w15:restartNumberingAfterBreak="0">
     <w:nsid w:val="328A0ABD"/>
     <w:multiLevelType w:val="hybridMultilevel"/>
     <w:tmpl w:val="4852F9AA"/>
@@ -7226,7 +8041,120 @@
       </w:rPr>
     </w:lvl>
   </w:abstractNum>
-  <w:abstractNum w:abstractNumId="3" w15:restartNumberingAfterBreak="0">
+  <w:abstractNum w:abstractNumId="8" w15:restartNumberingAfterBreak="0">
+    <w:nsid w:val="38E74241"/>
+    <w:multiLevelType w:val="hybridMultilevel"/>
+    <w:tmpl w:val="0D0853A6"/>
+    <w:lvl w:ilvl="0" w:tplc="43D22514">
+      <w:start w:val="1"/>
+      <w:numFmt w:val="bullet"/>
+      <w:lvlText w:val=""/>
+      <w:lvlJc w:val="left"/>
+      <w:pPr>
+        <w:ind w:left="720" w:hanging="360"/>
+      </w:pPr>
+      <w:rPr>
+        <w:rFonts w:ascii="Symbol" w:hAnsi="Symbol" w:hint="default"/>
+      </w:rPr>
+    </w:lvl>
+    <w:lvl w:ilvl="1" w:tplc="04190003" w:tentative="1">
+      <w:start w:val="1"/>
+      <w:numFmt w:val="bullet"/>
+      <w:lvlText w:val="o"/>
+      <w:lvlJc w:val="left"/>
+      <w:pPr>
+        <w:ind w:left="1440" w:hanging="360"/>
+      </w:pPr>
+      <w:rPr>
+        <w:rFonts w:ascii="Courier New" w:hAnsi="Courier New" w:cs="Courier New" w:hint="default"/>
+      </w:rPr>
+    </w:lvl>
+    <w:lvl w:ilvl="2" w:tplc="04190005" w:tentative="1">
+      <w:start w:val="1"/>
+      <w:numFmt w:val="bullet"/>
+      <w:lvlText w:val=""/>
+      <w:lvlJc w:val="left"/>
+      <w:pPr>
+        <w:ind w:left="2160" w:hanging="360"/>
+      </w:pPr>
+      <w:rPr>
+        <w:rFonts w:ascii="Wingdings" w:hAnsi="Wingdings" w:hint="default"/>
+      </w:rPr>
+    </w:lvl>
+    <w:lvl w:ilvl="3" w:tplc="04190001" w:tentative="1">
+      <w:start w:val="1"/>
+      <w:numFmt w:val="bullet"/>
+      <w:lvlText w:val=""/>
+      <w:lvlJc w:val="left"/>
+      <w:pPr>
+        <w:ind w:left="2880" w:hanging="360"/>
+      </w:pPr>
+      <w:rPr>
+        <w:rFonts w:ascii="Symbol" w:hAnsi="Symbol" w:hint="default"/>
+      </w:rPr>
+    </w:lvl>
+    <w:lvl w:ilvl="4" w:tplc="04190003" w:tentative="1">
+      <w:start w:val="1"/>
+      <w:numFmt w:val="bullet"/>
+      <w:lvlText w:val="o"/>
+      <w:lvlJc w:val="left"/>
+      <w:pPr>
+        <w:ind w:left="3600" w:hanging="360"/>
+      </w:pPr>
+      <w:rPr>
+        <w:rFonts w:ascii="Courier New" w:hAnsi="Courier New" w:cs="Courier New" w:hint="default"/>
+      </w:rPr>
+    </w:lvl>
+    <w:lvl w:ilvl="5" w:tplc="04190005" w:tentative="1">
+      <w:start w:val="1"/>
+      <w:numFmt w:val="bullet"/>
+      <w:lvlText w:val=""/>
+      <w:lvlJc w:val="left"/>
+      <w:pPr>
+        <w:ind w:left="4320" w:hanging="360"/>
+      </w:pPr>
+      <w:rPr>
+        <w:rFonts w:ascii="Wingdings" w:hAnsi="Wingdings" w:hint="default"/>
+      </w:rPr>
+    </w:lvl>
+    <w:lvl w:ilvl="6" w:tplc="04190001" w:tentative="1">
+      <w:start w:val="1"/>
+      <w:numFmt w:val="bullet"/>
+      <w:lvlText w:val=""/>
+      <w:lvlJc w:val="left"/>
+      <w:pPr>
+        <w:ind w:left="5040" w:hanging="360"/>
+      </w:pPr>
+      <w:rPr>
+        <w:rFonts w:ascii="Symbol" w:hAnsi="Symbol" w:hint="default"/>
+      </w:rPr>
+    </w:lvl>
+    <w:lvl w:ilvl="7" w:tplc="04190003" w:tentative="1">
+      <w:start w:val="1"/>
+      <w:numFmt w:val="bullet"/>
+      <w:lvlText w:val="o"/>
+      <w:lvlJc w:val="left"/>
+      <w:pPr>
+        <w:ind w:left="5760" w:hanging="360"/>
+      </w:pPr>
+      <w:rPr>
+        <w:rFonts w:ascii="Courier New" w:hAnsi="Courier New" w:cs="Courier New" w:hint="default"/>
+      </w:rPr>
+    </w:lvl>
+    <w:lvl w:ilvl="8" w:tplc="04190005" w:tentative="1">
+      <w:start w:val="1"/>
+      <w:numFmt w:val="bullet"/>
+      <w:lvlText w:val=""/>
+      <w:lvlJc w:val="left"/>
+      <w:pPr>
+        <w:ind w:left="6480" w:hanging="360"/>
+      </w:pPr>
+      <w:rPr>
+        <w:rFonts w:ascii="Wingdings" w:hAnsi="Wingdings" w:hint="default"/>
+      </w:rPr>
+    </w:lvl>
+  </w:abstractNum>
+  <w:abstractNum w:abstractNumId="9" w15:restartNumberingAfterBreak="0">
     <w:nsid w:val="3D4372E6"/>
     <w:multiLevelType w:val="multilevel"/>
     <w:tmpl w:val="854EA574"/>
@@ -7339,7 +8267,120 @@
       </w:rPr>
     </w:lvl>
   </w:abstractNum>
-  <w:abstractNum w:abstractNumId="4" w15:restartNumberingAfterBreak="0">
+  <w:abstractNum w:abstractNumId="10" w15:restartNumberingAfterBreak="0">
+    <w:nsid w:val="41261D2E"/>
+    <w:multiLevelType w:val="hybridMultilevel"/>
+    <w:tmpl w:val="3DAA08E0"/>
+    <w:lvl w:ilvl="0" w:tplc="8C5C1DA2">
+      <w:start w:val="1"/>
+      <w:numFmt w:val="bullet"/>
+      <w:lvlText w:val=""/>
+      <w:lvlJc w:val="left"/>
+      <w:pPr>
+        <w:ind w:left="928" w:hanging="360"/>
+      </w:pPr>
+      <w:rPr>
+        <w:rFonts w:ascii="Symbol" w:hAnsi="Symbol" w:hint="default"/>
+      </w:rPr>
+    </w:lvl>
+    <w:lvl w:ilvl="1" w:tplc="04190003" w:tentative="1">
+      <w:start w:val="1"/>
+      <w:numFmt w:val="bullet"/>
+      <w:lvlText w:val="o"/>
+      <w:lvlJc w:val="left"/>
+      <w:pPr>
+        <w:ind w:left="1800" w:hanging="360"/>
+      </w:pPr>
+      <w:rPr>
+        <w:rFonts w:ascii="Courier New" w:hAnsi="Courier New" w:cs="Courier New" w:hint="default"/>
+      </w:rPr>
+    </w:lvl>
+    <w:lvl w:ilvl="2" w:tplc="04190005" w:tentative="1">
+      <w:start w:val="1"/>
+      <w:numFmt w:val="bullet"/>
+      <w:lvlText w:val=""/>
+      <w:lvlJc w:val="left"/>
+      <w:pPr>
+        <w:ind w:left="2520" w:hanging="360"/>
+      </w:pPr>
+      <w:rPr>
+        <w:rFonts w:ascii="Wingdings" w:hAnsi="Wingdings" w:hint="default"/>
+      </w:rPr>
+    </w:lvl>
+    <w:lvl w:ilvl="3" w:tplc="04190001" w:tentative="1">
+      <w:start w:val="1"/>
+      <w:numFmt w:val="bullet"/>
+      <w:lvlText w:val=""/>
+      <w:lvlJc w:val="left"/>
+      <w:pPr>
+        <w:ind w:left="3240" w:hanging="360"/>
+      </w:pPr>
+      <w:rPr>
+        <w:rFonts w:ascii="Symbol" w:hAnsi="Symbol" w:hint="default"/>
+      </w:rPr>
+    </w:lvl>
+    <w:lvl w:ilvl="4" w:tplc="04190003" w:tentative="1">
+      <w:start w:val="1"/>
+      <w:numFmt w:val="bullet"/>
+      <w:lvlText w:val="o"/>
+      <w:lvlJc w:val="left"/>
+      <w:pPr>
+        <w:ind w:left="3960" w:hanging="360"/>
+      </w:pPr>
+      <w:rPr>
+        <w:rFonts w:ascii="Courier New" w:hAnsi="Courier New" w:cs="Courier New" w:hint="default"/>
+      </w:rPr>
+    </w:lvl>
+    <w:lvl w:ilvl="5" w:tplc="04190005" w:tentative="1">
+      <w:start w:val="1"/>
+      <w:numFmt w:val="bullet"/>
+      <w:lvlText w:val=""/>
+      <w:lvlJc w:val="left"/>
+      <w:pPr>
+        <w:ind w:left="4680" w:hanging="360"/>
+      </w:pPr>
+      <w:rPr>
+        <w:rFonts w:ascii="Wingdings" w:hAnsi="Wingdings" w:hint="default"/>
+      </w:rPr>
+    </w:lvl>
+    <w:lvl w:ilvl="6" w:tplc="04190001" w:tentative="1">
+      <w:start w:val="1"/>
+      <w:numFmt w:val="bullet"/>
+      <w:lvlText w:val=""/>
+      <w:lvlJc w:val="left"/>
+      <w:pPr>
+        <w:ind w:left="5400" w:hanging="360"/>
+      </w:pPr>
+      <w:rPr>
+        <w:rFonts w:ascii="Symbol" w:hAnsi="Symbol" w:hint="default"/>
+      </w:rPr>
+    </w:lvl>
+    <w:lvl w:ilvl="7" w:tplc="04190003" w:tentative="1">
+      <w:start w:val="1"/>
+      <w:numFmt w:val="bullet"/>
+      <w:lvlText w:val="o"/>
+      <w:lvlJc w:val="left"/>
+      <w:pPr>
+        <w:ind w:left="6120" w:hanging="360"/>
+      </w:pPr>
+      <w:rPr>
+        <w:rFonts w:ascii="Courier New" w:hAnsi="Courier New" w:cs="Courier New" w:hint="default"/>
+      </w:rPr>
+    </w:lvl>
+    <w:lvl w:ilvl="8" w:tplc="04190005" w:tentative="1">
+      <w:start w:val="1"/>
+      <w:numFmt w:val="bullet"/>
+      <w:lvlText w:val=""/>
+      <w:lvlJc w:val="left"/>
+      <w:pPr>
+        <w:ind w:left="6840" w:hanging="360"/>
+      </w:pPr>
+      <w:rPr>
+        <w:rFonts w:ascii="Wingdings" w:hAnsi="Wingdings" w:hint="default"/>
+      </w:rPr>
+    </w:lvl>
+  </w:abstractNum>
+  <w:abstractNum w:abstractNumId="11" w15:restartNumberingAfterBreak="0">
     <w:nsid w:val="480B17F6"/>
     <w:multiLevelType w:val="hybridMultilevel"/>
     <w:tmpl w:val="DAE63562"/>
@@ -7429,7 +8470,7 @@
       </w:pPr>
     </w:lvl>
   </w:abstractNum>
-  <w:abstractNum w:abstractNumId="5" w15:restartNumberingAfterBreak="0">
+  <w:abstractNum w:abstractNumId="12" w15:restartNumberingAfterBreak="0">
     <w:nsid w:val="58A31D8B"/>
     <w:multiLevelType w:val="hybridMultilevel"/>
     <w:tmpl w:val="56B615F8"/>
@@ -7520,7 +8561,7 @@
       </w:pPr>
     </w:lvl>
   </w:abstractNum>
-  <w:abstractNum w:abstractNumId="6" w15:restartNumberingAfterBreak="0">
+  <w:abstractNum w:abstractNumId="13" w15:restartNumberingAfterBreak="0">
     <w:nsid w:val="61CD5391"/>
     <w:multiLevelType w:val="multilevel"/>
     <w:tmpl w:val="7FBA659C"/>
@@ -7639,7 +8680,7 @@
       </w:rPr>
     </w:lvl>
   </w:abstractNum>
-  <w:abstractNum w:abstractNumId="7" w15:restartNumberingAfterBreak="0">
+  <w:abstractNum w:abstractNumId="14" w15:restartNumberingAfterBreak="0">
     <w:nsid w:val="64D92B61"/>
     <w:multiLevelType w:val="multilevel"/>
     <w:tmpl w:val="D5908160"/>
@@ -7752,7 +8793,7 @@
       </w:rPr>
     </w:lvl>
   </w:abstractNum>
-  <w:abstractNum w:abstractNumId="8" w15:restartNumberingAfterBreak="0">
+  <w:abstractNum w:abstractNumId="15" w15:restartNumberingAfterBreak="0">
     <w:nsid w:val="679E607B"/>
     <w:multiLevelType w:val="hybridMultilevel"/>
     <w:tmpl w:val="A02E85A6"/>
@@ -7843,7 +8884,7 @@
       </w:pPr>
     </w:lvl>
   </w:abstractNum>
-  <w:abstractNum w:abstractNumId="9" w15:restartNumberingAfterBreak="0">
+  <w:abstractNum w:abstractNumId="16" w15:restartNumberingAfterBreak="0">
     <w:nsid w:val="693B3C90"/>
     <w:multiLevelType w:val="multilevel"/>
     <w:tmpl w:val="4E323A08"/>
@@ -7943,7 +8984,7 @@
       </w:pPr>
     </w:lvl>
   </w:abstractNum>
-  <w:abstractNum w:abstractNumId="10" w15:restartNumberingAfterBreak="0">
+  <w:abstractNum w:abstractNumId="17" w15:restartNumberingAfterBreak="0">
     <w:nsid w:val="6F683513"/>
     <w:multiLevelType w:val="hybridMultilevel"/>
     <w:tmpl w:val="56FA096E"/>
@@ -8029,7 +9070,7 @@
       </w:pPr>
     </w:lvl>
   </w:abstractNum>
-  <w:abstractNum w:abstractNumId="11" w15:restartNumberingAfterBreak="0">
+  <w:abstractNum w:abstractNumId="18" w15:restartNumberingAfterBreak="0">
     <w:nsid w:val="72AA2208"/>
     <w:multiLevelType w:val="hybridMultilevel"/>
     <w:tmpl w:val="8DD6B452"/>
@@ -8119,7 +9160,7 @@
       </w:pPr>
     </w:lvl>
   </w:abstractNum>
-  <w:abstractNum w:abstractNumId="12" w15:restartNumberingAfterBreak="0">
+  <w:abstractNum w:abstractNumId="19" w15:restartNumberingAfterBreak="0">
     <w:nsid w:val="7DC545A4"/>
     <w:multiLevelType w:val="hybridMultilevel"/>
     <w:tmpl w:val="09566FA2"/>
@@ -8209,44 +9250,184 @@
       </w:pPr>
     </w:lvl>
   </w:abstractNum>
+  <w:abstractNum w:abstractNumId="20" w15:restartNumberingAfterBreak="0">
+    <w:nsid w:val="7E2F37DD"/>
+    <w:multiLevelType w:val="hybridMultilevel"/>
+    <w:tmpl w:val="A4AE389A"/>
+    <w:lvl w:ilvl="0" w:tplc="43D22514">
+      <w:start w:val="1"/>
+      <w:numFmt w:val="bullet"/>
+      <w:lvlText w:val=""/>
+      <w:lvlJc w:val="left"/>
+      <w:pPr>
+        <w:ind w:left="1080" w:hanging="360"/>
+      </w:pPr>
+      <w:rPr>
+        <w:rFonts w:ascii="Symbol" w:hAnsi="Symbol" w:hint="default"/>
+      </w:rPr>
+    </w:lvl>
+    <w:lvl w:ilvl="1" w:tplc="04190003" w:tentative="1">
+      <w:start w:val="1"/>
+      <w:numFmt w:val="bullet"/>
+      <w:lvlText w:val="o"/>
+      <w:lvlJc w:val="left"/>
+      <w:pPr>
+        <w:ind w:left="1800" w:hanging="360"/>
+      </w:pPr>
+      <w:rPr>
+        <w:rFonts w:ascii="Courier New" w:hAnsi="Courier New" w:cs="Courier New" w:hint="default"/>
+      </w:rPr>
+    </w:lvl>
+    <w:lvl w:ilvl="2" w:tplc="04190005" w:tentative="1">
+      <w:start w:val="1"/>
+      <w:numFmt w:val="bullet"/>
+      <w:lvlText w:val=""/>
+      <w:lvlJc w:val="left"/>
+      <w:pPr>
+        <w:ind w:left="2520" w:hanging="360"/>
+      </w:pPr>
+      <w:rPr>
+        <w:rFonts w:ascii="Wingdings" w:hAnsi="Wingdings" w:hint="default"/>
+      </w:rPr>
+    </w:lvl>
+    <w:lvl w:ilvl="3" w:tplc="04190001" w:tentative="1">
+      <w:start w:val="1"/>
+      <w:numFmt w:val="bullet"/>
+      <w:lvlText w:val=""/>
+      <w:lvlJc w:val="left"/>
+      <w:pPr>
+        <w:ind w:left="3240" w:hanging="360"/>
+      </w:pPr>
+      <w:rPr>
+        <w:rFonts w:ascii="Symbol" w:hAnsi="Symbol" w:hint="default"/>
+      </w:rPr>
+    </w:lvl>
+    <w:lvl w:ilvl="4" w:tplc="04190003" w:tentative="1">
+      <w:start w:val="1"/>
+      <w:numFmt w:val="bullet"/>
+      <w:lvlText w:val="o"/>
+      <w:lvlJc w:val="left"/>
+      <w:pPr>
+        <w:ind w:left="3960" w:hanging="360"/>
+      </w:pPr>
+      <w:rPr>
+        <w:rFonts w:ascii="Courier New" w:hAnsi="Courier New" w:cs="Courier New" w:hint="default"/>
+      </w:rPr>
+    </w:lvl>
+    <w:lvl w:ilvl="5" w:tplc="04190005" w:tentative="1">
+      <w:start w:val="1"/>
+      <w:numFmt w:val="bullet"/>
+      <w:lvlText w:val=""/>
+      <w:lvlJc w:val="left"/>
+      <w:pPr>
+        <w:ind w:left="4680" w:hanging="360"/>
+      </w:pPr>
+      <w:rPr>
+        <w:rFonts w:ascii="Wingdings" w:hAnsi="Wingdings" w:hint="default"/>
+      </w:rPr>
+    </w:lvl>
+    <w:lvl w:ilvl="6" w:tplc="04190001" w:tentative="1">
+      <w:start w:val="1"/>
+      <w:numFmt w:val="bullet"/>
+      <w:lvlText w:val=""/>
+      <w:lvlJc w:val="left"/>
+      <w:pPr>
+        <w:ind w:left="5400" w:hanging="360"/>
+      </w:pPr>
+      <w:rPr>
+        <w:rFonts w:ascii="Symbol" w:hAnsi="Symbol" w:hint="default"/>
+      </w:rPr>
+    </w:lvl>
+    <w:lvl w:ilvl="7" w:tplc="04190003" w:tentative="1">
+      <w:start w:val="1"/>
+      <w:numFmt w:val="bullet"/>
+      <w:lvlText w:val="o"/>
+      <w:lvlJc w:val="left"/>
+      <w:pPr>
+        <w:ind w:left="6120" w:hanging="360"/>
+      </w:pPr>
+      <w:rPr>
+        <w:rFonts w:ascii="Courier New" w:hAnsi="Courier New" w:cs="Courier New" w:hint="default"/>
+      </w:rPr>
+    </w:lvl>
+    <w:lvl w:ilvl="8" w:tplc="04190005" w:tentative="1">
+      <w:start w:val="1"/>
+      <w:numFmt w:val="bullet"/>
+      <w:lvlText w:val=""/>
+      <w:lvlJc w:val="left"/>
+      <w:pPr>
+        <w:ind w:left="6840" w:hanging="360"/>
+      </w:pPr>
+      <w:rPr>
+        <w:rFonts w:ascii="Wingdings" w:hAnsi="Wingdings" w:hint="default"/>
+      </w:rPr>
+    </w:lvl>
+  </w:abstractNum>
   <w:num w:numId="1">
+    <w:abstractNumId w:val="12"/>
+  </w:num>
+  <w:num w:numId="2">
+    <w:abstractNumId w:val="13"/>
+  </w:num>
+  <w:num w:numId="3">
+    <w:abstractNumId w:val="3"/>
+  </w:num>
+  <w:num w:numId="4">
+    <w:abstractNumId w:val="19"/>
+  </w:num>
+  <w:num w:numId="5">
+    <w:abstractNumId w:val="18"/>
+  </w:num>
+  <w:num w:numId="6">
+    <w:abstractNumId w:val="15"/>
+  </w:num>
+  <w:num w:numId="7">
+    <w:abstractNumId w:val="14"/>
+  </w:num>
+  <w:num w:numId="8">
+    <w:abstractNumId w:val="7"/>
+  </w:num>
+  <w:num w:numId="9">
+    <w:abstractNumId w:val="16"/>
+  </w:num>
+  <w:num w:numId="10">
+    <w:abstractNumId w:val="6"/>
+  </w:num>
+  <w:num w:numId="11">
+    <w:abstractNumId w:val="17"/>
+  </w:num>
+  <w:num w:numId="12">
+    <w:abstractNumId w:val="9"/>
+  </w:num>
+  <w:num w:numId="13">
+    <w:abstractNumId w:val="11"/>
+  </w:num>
+  <w:num w:numId="14">
+    <w:abstractNumId w:val="0"/>
+  </w:num>
+  <w:num w:numId="15">
     <w:abstractNumId w:val="5"/>
   </w:num>
-  <w:num w:numId="2">
-    <w:abstractNumId w:val="6"/>
+  <w:num w:numId="16">
+    <w:abstractNumId w:val="2"/>
   </w:num>
-  <w:num w:numId="3">
-    <w:abstractNumId w:val="0"/>
+  <w:num w:numId="17">
+    <w:abstractNumId w:val="1"/>
   </w:num>
-  <w:num w:numId="4">
-    <w:abstractNumId w:val="12"/>
-  </w:num>
-  <w:num w:numId="5">
-    <w:abstractNumId w:val="11"/>
-  </w:num>
-  <w:num w:numId="6">
+  <w:num w:numId="18">
     <w:abstractNumId w:val="8"/>
   </w:num>
-  <w:num w:numId="7">
-    <w:abstractNumId w:val="7"/>
+  <w:num w:numId="19">
+    <w:abstractNumId w:val="4"/>
   </w:num>
-  <w:num w:numId="8">
-    <w:abstractNumId w:val="2"/>
+  <w:num w:numId="20">
+    <w:abstractNumId w:val="20"/>
   </w:num>
-  <w:num w:numId="9">
-    <w:abstractNumId w:val="9"/>
-  </w:num>
-  <w:num w:numId="10">
-    <w:abstractNumId w:val="1"/>
-  </w:num>
-  <w:num w:numId="11">
-    <w:abstractNumId w:val="10"/>
-  </w:num>
-  <w:num w:numId="12">
+  <w:num w:numId="21">
     <w:abstractNumId w:val="3"/>
   </w:num>
-  <w:num w:numId="13">
-    <w:abstractNumId w:val="4"/>
+  <w:num w:numId="22">
+    <w:abstractNumId w:val="10"/>
   </w:num>
   <w:numIdMacAtCleanup w:val="6"/>
 </w:numbering>
@@ -9153,9 +10334,8 @@
     <w:rsid w:val="00027F7B"/>
     <w:pPr>
       <w:numPr>
-        <w:numId w:val="3"/>
+        <w:numId w:val="21"/>
       </w:numPr>
-      <w:ind w:left="1219" w:hanging="357"/>
       <w:contextualSpacing/>
     </w:pPr>
   </w:style>
@@ -9696,7 +10876,7 @@
 </file>
 
 <file path=customXml/itemProps1.xml><?xml version="1.0" encoding="utf-8"?>
-<ds:datastoreItem xmlns:ds="http://schemas.openxmlformats.org/officeDocument/2006/customXml" ds:itemID="{FAFE76AE-9CB2-4096-9ADA-0456308555E8}">
+<ds:datastoreItem xmlns:ds="http://schemas.openxmlformats.org/officeDocument/2006/customXml" ds:itemID="{BF96626D-1B29-4DBB-A8C7-9DCBD61EBAEB}">
   <ds:schemaRefs>
     <ds:schemaRef ds:uri="http://schemas.openxmlformats.org/officeDocument/2006/bibliography"/>
   </ds:schemaRefs>

</xml_diff>